<commit_message>
Simulation functioning, include v2.2.3 of firmware
Uprev to v1.1.1.0
Fix Simulation so screens match the main board state machine.
</commit_message>
<xml_diff>
--- a/bin/Debug/ReleaseNotes.docx
+++ b/bin/Debug/ReleaseNotes.docx
@@ -30,12 +30,12 @@
               <wp:anchor behindDoc="0" distT="0" distB="0" distL="0" distR="0" simplePos="0" locked="0" layoutInCell="0" allowOverlap="1" relativeHeight="2">
                 <wp:simplePos x="0" y="0"/>
                 <wp:positionH relativeFrom="column">
-                  <wp:posOffset>-205105</wp:posOffset>
+                  <wp:posOffset>-204470</wp:posOffset>
                 </wp:positionH>
                 <wp:positionV relativeFrom="paragraph">
                   <wp:posOffset>79375</wp:posOffset>
                 </wp:positionV>
-                <wp:extent cx="6072505" cy="1270"/>
+                <wp:extent cx="6073140" cy="1270"/>
                 <wp:effectExtent l="0" t="0" r="0" b="0"/>
                 <wp:wrapNone/>
                 <wp:docPr id="1" name="Shape1"/>
@@ -46,7 +46,7 @@
                       <wps:spPr>
                         <a:xfrm>
                           <a:off x="0" y="0"/>
-                          <a:ext cx="6071760" cy="0"/>
+                          <a:ext cx="6072480" cy="0"/>
                         </a:xfrm>
                         <a:prstGeom prst="line">
                           <a:avLst/>
@@ -72,7 +72,7 @@
           </mc:Choice>
           <mc:Fallback>
             <w:pict>
-              <v:line id="shape_0" from="-16.15pt,6.25pt" to="461.9pt,6.25pt" ID="Shape1" stroked="t" style="position:absolute">
+              <v:line id="shape_0" from="-16.1pt,6.25pt" to="462pt,6.25pt" ID="Shape1" stroked="t" style="position:absolute">
                 <v:stroke color="#3465a4" joinstyle="round" endcap="flat"/>
                 <v:fill o:detectmouseclick="t" on="false"/>
                 <w10:wrap type="none"/>
@@ -104,6 +104,153 @@
           <w:szCs w:val="32"/>
           <w:lang w:val="en-US" w:eastAsia="zh-CN" w:bidi="hi-IN"/>
         </w:rPr>
+        <w:t>2.</w:t>
+      </w:r>
+      <w:r>
+        <w:rPr>
+          <w:rFonts w:eastAsia="Microsoft YaHei" w:cs="Lucida Sans"/>
+          <w:b/>
+          <w:bCs/>
+          <w:color w:val="auto"/>
+          <w:kern w:val="2"/>
+          <w:sz w:val="32"/>
+          <w:szCs w:val="32"/>
+          <w:lang w:val="en-US" w:eastAsia="zh-CN" w:bidi="hi-IN"/>
+        </w:rPr>
+        <w:t>3</w:t>
+      </w:r>
+    </w:p>
+    <w:p>
+      <w:pPr>
+        <w:pStyle w:val="TextBody"/>
+        <w:numPr>
+          <w:ilvl w:val="0"/>
+          <w:numId w:val="3"/>
+        </w:numPr>
+        <w:bidi w:val="0"/>
+        <w:jc w:val="left"/>
+        <w:rPr>
+          <w:rFonts w:ascii="Liberation Serif" w:hAnsi="Liberation Serif" w:eastAsia="NSimSun" w:cs="Lucida Sans"/>
+          <w:color w:val="auto"/>
+          <w:kern w:val="2"/>
+          <w:sz w:val="24"/>
+          <w:szCs w:val="24"/>
+          <w:lang w:val="en-US" w:eastAsia="zh-CN" w:bidi="hi-IN"/>
+        </w:rPr>
+      </w:pPr>
+      <w:r>
+        <w:rPr>
+          <w:rFonts w:eastAsia="NSimSun" w:cs="Lucida Sans"/>
+          <w:b w:val="false"/>
+          <w:bCs w:val="false"/>
+          <w:color w:val="auto"/>
+          <w:kern w:val="2"/>
+          <w:sz w:val="24"/>
+          <w:szCs w:val="24"/>
+          <w:lang w:val="en-US" w:eastAsia="zh-CN" w:bidi="hi-IN"/>
+        </w:rPr>
+        <w:t xml:space="preserve">NEW FEATURE:  </w:t>
+      </w:r>
+      <w:r>
+        <w:rPr>
+          <w:rFonts w:eastAsia="NSimSun" w:cs="Lucida Sans"/>
+          <w:b w:val="false"/>
+          <w:bCs w:val="false"/>
+          <w:color w:val="auto"/>
+          <w:kern w:val="2"/>
+          <w:sz w:val="24"/>
+          <w:szCs w:val="24"/>
+          <w:lang w:val="en-US" w:eastAsia="zh-CN" w:bidi="hi-IN"/>
+        </w:rPr>
+        <w:t>Create state machine and LCD screen drivers, move through screens with button control.</w:t>
+      </w:r>
+    </w:p>
+    <w:p>
+      <w:pPr>
+        <w:pStyle w:val="TextBody"/>
+        <w:numPr>
+          <w:ilvl w:val="0"/>
+          <w:numId w:val="3"/>
+        </w:numPr>
+        <w:bidi w:val="0"/>
+        <w:jc w:val="left"/>
+        <w:rPr>
+          <w:rFonts w:ascii="Liberation Serif" w:hAnsi="Liberation Serif" w:eastAsia="NSimSun" w:cs="Lucida Sans"/>
+          <w:color w:val="auto"/>
+          <w:kern w:val="2"/>
+          <w:sz w:val="24"/>
+          <w:szCs w:val="24"/>
+          <w:lang w:val="en-US" w:eastAsia="zh-CN" w:bidi="hi-IN"/>
+        </w:rPr>
+      </w:pPr>
+      <w:r>
+        <w:rPr>
+          <w:rFonts w:eastAsia="NSimSun" w:cs="Lucida Sans"/>
+          <w:b w:val="false"/>
+          <w:bCs w:val="false"/>
+          <w:color w:val="auto"/>
+          <w:kern w:val="2"/>
+          <w:sz w:val="24"/>
+          <w:szCs w:val="24"/>
+          <w:lang w:val="en-US" w:eastAsia="zh-CN" w:bidi="hi-IN"/>
+        </w:rPr>
+        <w:t>HOST SUPPORT: Host can change screen by sending button changes, e.g. “button(4)” for “Next”, and Host can read back screen status to know which screen to display.</w:t>
+      </w:r>
+    </w:p>
+    <w:p>
+      <w:pPr>
+        <w:pStyle w:val="TextBody"/>
+        <w:numPr>
+          <w:ilvl w:val="0"/>
+          <w:numId w:val="3"/>
+        </w:numPr>
+        <w:bidi w:val="0"/>
+        <w:jc w:val="left"/>
+        <w:rPr>
+          <w:rFonts w:ascii="Liberation Serif" w:hAnsi="Liberation Serif" w:eastAsia="NSimSun" w:cs="Lucida Sans"/>
+          <w:color w:val="auto"/>
+          <w:kern w:val="2"/>
+          <w:sz w:val="24"/>
+          <w:szCs w:val="24"/>
+          <w:lang w:val="en-US" w:eastAsia="zh-CN" w:bidi="hi-IN"/>
+        </w:rPr>
+      </w:pPr>
+      <w:r>
+        <w:rPr>
+          <w:rFonts w:eastAsia="NSimSun" w:cs="Lucida Sans"/>
+          <w:b w:val="false"/>
+          <w:bCs w:val="false"/>
+          <w:color w:val="auto"/>
+          <w:kern w:val="2"/>
+          <w:sz w:val="24"/>
+          <w:szCs w:val="24"/>
+          <w:lang w:val="en-US" w:eastAsia="zh-CN" w:bidi="hi-IN"/>
+        </w:rPr>
+        <w:t>BUG FIX: In the “avgStream” make sure that FiO2 is always less than or equal to “100”.</w:t>
+      </w:r>
+    </w:p>
+    <w:p>
+      <w:pPr>
+        <w:pStyle w:val="Heading2"/>
+        <w:bidi w:val="0"/>
+        <w:jc w:val="left"/>
+        <w:rPr/>
+      </w:pPr>
+      <w:r>
+        <w:rPr/>
+        <w:t>Version 2.</w:t>
+      </w:r>
+      <w:r>
+        <w:rPr>
+          <w:rFonts w:eastAsia="Microsoft YaHei" w:cs="Lucida Sans"/>
+          <w:b/>
+          <w:bCs/>
+          <w:color w:val="auto"/>
+          <w:kern w:val="2"/>
+          <w:sz w:val="32"/>
+          <w:szCs w:val="32"/>
+          <w:lang w:val="en-US" w:eastAsia="zh-CN" w:bidi="hi-IN"/>
+        </w:rPr>
         <w:t>2.2</w:t>
       </w:r>
     </w:p>
@@ -136,33 +283,7 @@
           <w:szCs w:val="24"/>
           <w:lang w:val="en-US" w:eastAsia="zh-CN" w:bidi="hi-IN"/>
         </w:rPr>
-        <w:t xml:space="preserve">NEW </w:t>
-      </w:r>
-      <w:r>
-        <w:rPr>
-          <w:rFonts w:eastAsia="NSimSun" w:cs="Lucida Sans"/>
-          <w:b w:val="false"/>
-          <w:bCs w:val="false"/>
-          <w:color w:val="auto"/>
-          <w:kern w:val="2"/>
-          <w:sz w:val="24"/>
-          <w:szCs w:val="24"/>
-          <w:lang w:val="en-US" w:eastAsia="zh-CN" w:bidi="hi-IN"/>
-        </w:rPr>
-        <w:t xml:space="preserve">FEATURE:  </w:t>
-      </w:r>
-      <w:r>
-        <w:rPr>
-          <w:rFonts w:eastAsia="NSimSun" w:cs="Lucida Sans"/>
-          <w:b w:val="false"/>
-          <w:bCs w:val="false"/>
-          <w:color w:val="auto"/>
-          <w:kern w:val="2"/>
-          <w:sz w:val="24"/>
-          <w:szCs w:val="24"/>
-          <w:lang w:val="en-US" w:eastAsia="zh-CN" w:bidi="hi-IN"/>
-        </w:rPr>
-        <w:t>Support Windows Host App (called “FlowWorks”) by uploading data and status on demand to support extensive GUI interface showing sensors and controls.</w:t>
+        <w:t>NEW FEATURE:  Support Windows Host App (called “FlowWorks”) by uploading data and status on demand to support extensive GUI interface showing sensors and controls.</w:t>
       </w:r>
     </w:p>
     <w:p>
@@ -194,20 +315,7 @@
           <w:szCs w:val="24"/>
           <w:lang w:val="en-US" w:eastAsia="zh-CN" w:bidi="hi-IN"/>
         </w:rPr>
-        <w:t>N</w:t>
-      </w:r>
-      <w:r>
-        <w:rPr>
-          <w:rFonts w:eastAsia="NSimSun" w:cs="Lucida Sans"/>
-          <w:b w:val="false"/>
-          <w:bCs w:val="false"/>
-          <w:color w:val="auto"/>
-          <w:kern w:val="2"/>
-          <w:sz w:val="24"/>
-          <w:szCs w:val="24"/>
-          <w:lang w:val="en-US" w:eastAsia="zh-CN" w:bidi="hi-IN"/>
-        </w:rPr>
-        <w:t>OTE: FlowWorks on the laptop won’t work with any firmware version less than 2.2.1.</w:t>
+        <w:t>NOTE: FlowWorks on the laptop won’t work with any firmware version less than 2.2.1.</w:t>
       </w:r>
     </w:p>
     <w:p>
@@ -1053,12 +1161,12 @@
               <wp:anchor behindDoc="0" distT="0" distB="0" distL="0" distR="0" simplePos="0" locked="0" layoutInCell="0" allowOverlap="1" relativeHeight="7">
                 <wp:simplePos x="0" y="0"/>
                 <wp:positionH relativeFrom="column">
-                  <wp:posOffset>-186055</wp:posOffset>
+                  <wp:posOffset>-185420</wp:posOffset>
                 </wp:positionH>
                 <wp:positionV relativeFrom="paragraph">
-                  <wp:posOffset>-43815</wp:posOffset>
+                  <wp:posOffset>-43180</wp:posOffset>
                 </wp:positionV>
-                <wp:extent cx="1744345" cy="1270"/>
+                <wp:extent cx="1744980" cy="1270"/>
                 <wp:effectExtent l="0" t="0" r="0" b="0"/>
                 <wp:wrapNone/>
                 <wp:docPr id="2" name="Shape1_4"/>
@@ -1069,7 +1177,7 @@
                       <wps:spPr>
                         <a:xfrm>
                           <a:off x="0" y="0"/>
-                          <a:ext cx="1743840" cy="0"/>
+                          <a:ext cx="1744200" cy="0"/>
                         </a:xfrm>
                         <a:prstGeom prst="line">
                           <a:avLst/>
@@ -1095,7 +1203,7 @@
           </mc:Choice>
           <mc:Fallback>
             <w:pict>
-              <v:line id="shape_0" from="-14.65pt,-3.45pt" to="122.6pt,-3.45pt" ID="Shape1_4" stroked="t" style="position:absolute">
+              <v:line id="shape_0" from="-14.6pt,-3.4pt" to="122.7pt,-3.4pt" ID="Shape1_4" stroked="t" style="position:absolute">
                 <v:stroke color="#3465a4" joinstyle="round" endcap="flat"/>
                 <v:fill o:detectmouseclick="t" on="false"/>
                 <w10:wrap type="none"/>
@@ -1212,12 +1320,12 @@
               <wp:anchor behindDoc="0" distT="0" distB="0" distL="0" distR="0" simplePos="0" locked="0" layoutInCell="0" allowOverlap="1" relativeHeight="6">
                 <wp:simplePos x="0" y="0"/>
                 <wp:positionH relativeFrom="column">
-                  <wp:posOffset>-186055</wp:posOffset>
+                  <wp:posOffset>-185420</wp:posOffset>
                 </wp:positionH>
                 <wp:positionV relativeFrom="paragraph">
-                  <wp:posOffset>-43815</wp:posOffset>
+                  <wp:posOffset>-43180</wp:posOffset>
                 </wp:positionV>
-                <wp:extent cx="1744345" cy="1270"/>
+                <wp:extent cx="1744980" cy="1270"/>
                 <wp:effectExtent l="0" t="0" r="0" b="0"/>
                 <wp:wrapNone/>
                 <wp:docPr id="3" name="Shape1_3"/>
@@ -1228,7 +1336,7 @@
                       <wps:spPr>
                         <a:xfrm>
                           <a:off x="0" y="0"/>
-                          <a:ext cx="1743840" cy="0"/>
+                          <a:ext cx="1744200" cy="0"/>
                         </a:xfrm>
                         <a:prstGeom prst="line">
                           <a:avLst/>
@@ -1254,7 +1362,7 @@
           </mc:Choice>
           <mc:Fallback>
             <w:pict>
-              <v:line id="shape_0" from="-14.65pt,-3.45pt" to="122.6pt,-3.45pt" ID="Shape1_3" stroked="t" style="position:absolute">
+              <v:line id="shape_0" from="-14.6pt,-3.4pt" to="122.7pt,-3.4pt" ID="Shape1_3" stroked="t" style="position:absolute">
                 <v:stroke color="#3465a4" joinstyle="round" endcap="flat"/>
                 <v:fill o:detectmouseclick="t" on="false"/>
                 <w10:wrap type="none"/>
@@ -1342,12 +1450,12 @@
               <wp:anchor behindDoc="0" distT="0" distB="0" distL="0" distR="0" simplePos="0" locked="0" layoutInCell="0" allowOverlap="1" relativeHeight="5">
                 <wp:simplePos x="0" y="0"/>
                 <wp:positionH relativeFrom="column">
-                  <wp:posOffset>-140335</wp:posOffset>
+                  <wp:posOffset>-139700</wp:posOffset>
                 </wp:positionH>
                 <wp:positionV relativeFrom="paragraph">
-                  <wp:posOffset>-57150</wp:posOffset>
+                  <wp:posOffset>-56515</wp:posOffset>
                 </wp:positionV>
-                <wp:extent cx="1744345" cy="1270"/>
+                <wp:extent cx="1744980" cy="1270"/>
                 <wp:effectExtent l="0" t="0" r="0" b="0"/>
                 <wp:wrapNone/>
                 <wp:docPr id="4" name="Shape1_2"/>
@@ -1358,7 +1466,7 @@
                       <wps:spPr>
                         <a:xfrm>
                           <a:off x="0" y="0"/>
-                          <a:ext cx="1743840" cy="0"/>
+                          <a:ext cx="1744200" cy="0"/>
                         </a:xfrm>
                         <a:prstGeom prst="line">
                           <a:avLst/>
@@ -1384,7 +1492,7 @@
           </mc:Choice>
           <mc:Fallback>
             <w:pict>
-              <v:line id="shape_0" from="-11.05pt,-4.5pt" to="126.2pt,-4.5pt" ID="Shape1_2" stroked="t" style="position:absolute">
+              <v:line id="shape_0" from="-11pt,-4.45pt" to="126.3pt,-4.45pt" ID="Shape1_2" stroked="t" style="position:absolute">
                 <v:stroke color="#3465a4" joinstyle="round" endcap="flat"/>
                 <v:fill o:detectmouseclick="t" on="false"/>
                 <w10:wrap type="none"/>
@@ -1556,12 +1664,12 @@
               <wp:anchor behindDoc="0" distT="0" distB="0" distL="0" distR="0" simplePos="0" locked="0" layoutInCell="0" allowOverlap="1" relativeHeight="4">
                 <wp:simplePos x="0" y="0"/>
                 <wp:positionH relativeFrom="column">
-                  <wp:posOffset>-140335</wp:posOffset>
+                  <wp:posOffset>-139700</wp:posOffset>
                 </wp:positionH>
                 <wp:positionV relativeFrom="paragraph">
-                  <wp:posOffset>-57150</wp:posOffset>
+                  <wp:posOffset>-56515</wp:posOffset>
                 </wp:positionV>
-                <wp:extent cx="1744345" cy="1270"/>
+                <wp:extent cx="1744980" cy="1270"/>
                 <wp:effectExtent l="0" t="0" r="0" b="0"/>
                 <wp:wrapNone/>
                 <wp:docPr id="5" name="Shape1_1"/>
@@ -1572,7 +1680,7 @@
                       <wps:spPr>
                         <a:xfrm>
                           <a:off x="0" y="0"/>
-                          <a:ext cx="1743840" cy="0"/>
+                          <a:ext cx="1744200" cy="0"/>
                         </a:xfrm>
                         <a:prstGeom prst="line">
                           <a:avLst/>
@@ -1598,7 +1706,7 @@
           </mc:Choice>
           <mc:Fallback>
             <w:pict>
-              <v:line id="shape_0" from="-11.05pt,-4.5pt" to="126.2pt,-4.5pt" ID="Shape1_1" stroked="t" style="position:absolute">
+              <v:line id="shape_0" from="-11pt,-4.45pt" to="126.3pt,-4.45pt" ID="Shape1_1" stroked="t" style="position:absolute">
                 <v:stroke color="#3465a4" joinstyle="round" endcap="flat"/>
                 <v:fill o:detectmouseclick="t" on="false"/>
                 <w10:wrap type="none"/>
@@ -1798,12 +1906,12 @@
               <wp:anchor behindDoc="0" distT="0" distB="0" distL="0" distR="0" simplePos="0" locked="0" layoutInCell="0" allowOverlap="1" relativeHeight="3">
                 <wp:simplePos x="0" y="0"/>
                 <wp:positionH relativeFrom="column">
-                  <wp:posOffset>-94615</wp:posOffset>
+                  <wp:posOffset>-93980</wp:posOffset>
                 </wp:positionH>
                 <wp:positionV relativeFrom="paragraph">
-                  <wp:posOffset>-64135</wp:posOffset>
+                  <wp:posOffset>-63500</wp:posOffset>
                 </wp:positionV>
-                <wp:extent cx="1744345" cy="1270"/>
+                <wp:extent cx="1744980" cy="1270"/>
                 <wp:effectExtent l="0" t="0" r="0" b="0"/>
                 <wp:wrapNone/>
                 <wp:docPr id="6" name="Shape1_0"/>
@@ -1814,7 +1922,7 @@
                       <wps:spPr>
                         <a:xfrm>
                           <a:off x="0" y="0"/>
-                          <a:ext cx="1743840" cy="0"/>
+                          <a:ext cx="1744200" cy="0"/>
                         </a:xfrm>
                         <a:prstGeom prst="line">
                           <a:avLst/>
@@ -1840,7 +1948,7 @@
           </mc:Choice>
           <mc:Fallback>
             <w:pict>
-              <v:line id="shape_0" from="-7.45pt,-5.05pt" to="129.8pt,-5.05pt" ID="Shape1_0" stroked="t" style="position:absolute">
+              <v:line id="shape_0" from="-7.4pt,-5pt" to="129.9pt,-5pt" ID="Shape1_0" stroked="t" style="position:absolute">
                 <v:stroke color="#3465a4" joinstyle="round" endcap="flat"/>
                 <v:fill o:detectmouseclick="t" on="false"/>
                 <w10:wrap type="none"/>

</xml_diff>

<commit_message>
Release v1.1.4: Enable Logging menu item
All data from main board will be time-stamped and logged if "Enable Logging" is checked from "Setup" menu.
Firmware v2.2.4 is now enabled.
</commit_message>
<xml_diff>
--- a/bin/Debug/ReleaseNotes.docx
+++ b/bin/Debug/ReleaseNotes.docx
@@ -30,12 +30,12 @@
               <wp:anchor behindDoc="0" distT="0" distB="0" distL="0" distR="0" simplePos="0" locked="0" layoutInCell="0" allowOverlap="1" relativeHeight="2">
                 <wp:simplePos x="0" y="0"/>
                 <wp:positionH relativeFrom="column">
-                  <wp:posOffset>-204470</wp:posOffset>
+                  <wp:posOffset>-203835</wp:posOffset>
                 </wp:positionH>
                 <wp:positionV relativeFrom="paragraph">
                   <wp:posOffset>79375</wp:posOffset>
                 </wp:positionV>
-                <wp:extent cx="6073140" cy="1270"/>
+                <wp:extent cx="6073775" cy="1270"/>
                 <wp:effectExtent l="0" t="0" r="0" b="0"/>
                 <wp:wrapNone/>
                 <wp:docPr id="1" name="Shape1"/>
@@ -46,7 +46,7 @@
                       <wps:spPr>
                         <a:xfrm>
                           <a:off x="0" y="0"/>
-                          <a:ext cx="6072480" cy="0"/>
+                          <a:ext cx="6073200" cy="0"/>
                         </a:xfrm>
                         <a:prstGeom prst="line">
                           <a:avLst/>
@@ -72,7 +72,7 @@
           </mc:Choice>
           <mc:Fallback>
             <w:pict>
-              <v:line id="shape_0" from="-16.1pt,6.25pt" to="462pt,6.25pt" ID="Shape1" stroked="t" style="position:absolute">
+              <v:line id="shape_0" from="-16.05pt,6.25pt" to="462.1pt,6.25pt" ID="Shape1" stroked="t" style="position:absolute">
                 <v:stroke color="#3465a4" joinstyle="round" endcap="flat"/>
                 <v:fill o:detectmouseclick="t" on="false"/>
                 <w10:wrap type="none"/>
@@ -117,7 +117,7 @@
           <w:szCs w:val="32"/>
           <w:lang w:val="en-US" w:eastAsia="zh-CN" w:bidi="hi-IN"/>
         </w:rPr>
-        <w:t>3</w:t>
+        <w:t>4</w:t>
       </w:r>
     </w:p>
     <w:p>
@@ -149,20 +149,167 @@
           <w:szCs w:val="24"/>
           <w:lang w:val="en-US" w:eastAsia="zh-CN" w:bidi="hi-IN"/>
         </w:rPr>
-        <w:t xml:space="preserve">NEW FEATURE:  </w:t>
-      </w:r>
-      <w:r>
-        <w:rPr>
-          <w:rFonts w:eastAsia="NSimSun" w:cs="Lucida Sans"/>
-          <w:b w:val="false"/>
-          <w:bCs w:val="false"/>
-          <w:color w:val="auto"/>
-          <w:kern w:val="2"/>
-          <w:sz w:val="24"/>
-          <w:szCs w:val="24"/>
-          <w:lang w:val="en-US" w:eastAsia="zh-CN" w:bidi="hi-IN"/>
-        </w:rPr>
-        <w:t>Create state machine and LCD screen drivers, move through screens with button control.</w:t>
+        <w:t xml:space="preserve">NEW </w:t>
+      </w:r>
+      <w:r>
+        <w:rPr>
+          <w:rFonts w:eastAsia="NSimSun" w:cs="Lucida Sans"/>
+          <w:b w:val="false"/>
+          <w:bCs w:val="false"/>
+          <w:color w:val="auto"/>
+          <w:kern w:val="2"/>
+          <w:sz w:val="24"/>
+          <w:szCs w:val="24"/>
+          <w:lang w:val="en-US" w:eastAsia="zh-CN" w:bidi="hi-IN"/>
+        </w:rPr>
+        <w:t>BEHAVIOR</w:t>
+      </w:r>
+      <w:r>
+        <w:rPr>
+          <w:rFonts w:eastAsia="NSimSun" w:cs="Lucida Sans"/>
+          <w:b w:val="false"/>
+          <w:bCs w:val="false"/>
+          <w:color w:val="auto"/>
+          <w:kern w:val="2"/>
+          <w:sz w:val="24"/>
+          <w:szCs w:val="24"/>
+          <w:lang w:val="en-US" w:eastAsia="zh-CN" w:bidi="hi-IN"/>
+        </w:rPr>
+        <w:t xml:space="preserve">:  </w:t>
+      </w:r>
+      <w:r>
+        <w:rPr>
+          <w:rFonts w:eastAsia="NSimSun" w:cs="Lucida Sans"/>
+          <w:b w:val="false"/>
+          <w:bCs w:val="false"/>
+          <w:color w:val="auto"/>
+          <w:kern w:val="2"/>
+          <w:sz w:val="24"/>
+          <w:szCs w:val="24"/>
+          <w:lang w:val="en-US" w:eastAsia="zh-CN" w:bidi="hi-IN"/>
+        </w:rPr>
+        <w:t>The output stream from “avgStream”, will now include 5 extra parameters at the end: HeatWireSetpt, HeatWireActual, HeatWireControl, HeatWireError, HeatWireIntegral.  (NOTE: this may be removed in an upcoming release)</w:t>
+      </w:r>
+    </w:p>
+    <w:p>
+      <w:pPr>
+        <w:pStyle w:val="TextBody"/>
+        <w:numPr>
+          <w:ilvl w:val="0"/>
+          <w:numId w:val="3"/>
+        </w:numPr>
+        <w:bidi w:val="0"/>
+        <w:jc w:val="left"/>
+        <w:rPr>
+          <w:rFonts w:ascii="Liberation Serif" w:hAnsi="Liberation Serif" w:eastAsia="NSimSun" w:cs="Lucida Sans"/>
+          <w:color w:val="auto"/>
+          <w:kern w:val="2"/>
+          <w:sz w:val="24"/>
+          <w:szCs w:val="24"/>
+          <w:lang w:val="en-US" w:eastAsia="zh-CN" w:bidi="hi-IN"/>
+        </w:rPr>
+      </w:pPr>
+      <w:r>
+        <w:rPr>
+          <w:rFonts w:eastAsia="NSimSun" w:cs="Lucida Sans"/>
+          <w:b w:val="false"/>
+          <w:bCs w:val="false"/>
+          <w:color w:val="auto"/>
+          <w:kern w:val="2"/>
+          <w:sz w:val="24"/>
+          <w:szCs w:val="24"/>
+          <w:lang w:val="en-US" w:eastAsia="zh-CN" w:bidi="hi-IN"/>
+        </w:rPr>
+        <w:t>NEW BEHAVIOR: The 2 output streams “avgStream” and “pidStream” can now work together or separately.  If both are requested, they will alternate (avgStream,pidStream,avgStream, etc.). The output rate can still be set with “avgStreamRate(hz)”.</w:t>
+      </w:r>
+    </w:p>
+    <w:p>
+      <w:pPr>
+        <w:pStyle w:val="TextBody"/>
+        <w:numPr>
+          <w:ilvl w:val="0"/>
+          <w:numId w:val="3"/>
+        </w:numPr>
+        <w:bidi w:val="0"/>
+        <w:jc w:val="left"/>
+        <w:rPr>
+          <w:rFonts w:ascii="Liberation Serif" w:hAnsi="Liberation Serif" w:eastAsia="NSimSun" w:cs="Lucida Sans"/>
+          <w:color w:val="auto"/>
+          <w:kern w:val="2"/>
+          <w:sz w:val="24"/>
+          <w:szCs w:val="24"/>
+          <w:lang w:val="en-US" w:eastAsia="zh-CN" w:bidi="hi-IN"/>
+        </w:rPr>
+      </w:pPr>
+      <w:r>
+        <w:rPr>
+          <w:rFonts w:eastAsia="NSimSun" w:cs="Lucida Sans"/>
+          <w:b w:val="false"/>
+          <w:bCs w:val="false"/>
+          <w:color w:val="auto"/>
+          <w:kern w:val="2"/>
+          <w:sz w:val="24"/>
+          <w:szCs w:val="24"/>
+          <w:lang w:val="en-US" w:eastAsia="zh-CN" w:bidi="hi-IN"/>
+        </w:rPr>
+        <w:t>FIX: the “Self Test” feature will no longer be “blocking”.  It will be run as a state machine, reentrant, updated every 20msecs, allowing all other normal functions to run at the same time.</w:t>
+      </w:r>
+    </w:p>
+    <w:p>
+      <w:pPr>
+        <w:pStyle w:val="Heading2"/>
+        <w:bidi w:val="0"/>
+        <w:jc w:val="left"/>
+        <w:rPr/>
+      </w:pPr>
+      <w:r>
+        <w:rPr/>
+        <w:t>Version 2.</w:t>
+      </w:r>
+      <w:r>
+        <w:rPr>
+          <w:rFonts w:eastAsia="Microsoft YaHei" w:cs="Lucida Sans"/>
+          <w:b/>
+          <w:bCs/>
+          <w:color w:val="auto"/>
+          <w:kern w:val="2"/>
+          <w:sz w:val="32"/>
+          <w:szCs w:val="32"/>
+          <w:lang w:val="en-US" w:eastAsia="zh-CN" w:bidi="hi-IN"/>
+        </w:rPr>
+        <w:t>2.3</w:t>
+      </w:r>
+    </w:p>
+    <w:p>
+      <w:pPr>
+        <w:pStyle w:val="TextBody"/>
+        <w:numPr>
+          <w:ilvl w:val="0"/>
+          <w:numId w:val="3"/>
+        </w:numPr>
+        <w:bidi w:val="0"/>
+        <w:jc w:val="left"/>
+        <w:rPr>
+          <w:rFonts w:ascii="Liberation Serif" w:hAnsi="Liberation Serif" w:eastAsia="NSimSun" w:cs="Lucida Sans"/>
+          <w:color w:val="auto"/>
+          <w:kern w:val="2"/>
+          <w:sz w:val="24"/>
+          <w:szCs w:val="24"/>
+          <w:lang w:val="en-US" w:eastAsia="zh-CN" w:bidi="hi-IN"/>
+        </w:rPr>
+      </w:pPr>
+      <w:r>
+        <w:rPr>
+          <w:rFonts w:eastAsia="NSimSun" w:cs="Lucida Sans"/>
+          <w:b w:val="false"/>
+          <w:bCs w:val="false"/>
+          <w:color w:val="auto"/>
+          <w:kern w:val="2"/>
+          <w:sz w:val="24"/>
+          <w:szCs w:val="24"/>
+          <w:lang w:val="en-US" w:eastAsia="zh-CN" w:bidi="hi-IN"/>
+        </w:rPr>
+        <w:t>NEW FEATURE:  Create state machine and LCD screen drivers, move through screens with button control.</w:t>
       </w:r>
     </w:p>
     <w:p>
@@ -1161,12 +1308,12 @@
               <wp:anchor behindDoc="0" distT="0" distB="0" distL="0" distR="0" simplePos="0" locked="0" layoutInCell="0" allowOverlap="1" relativeHeight="7">
                 <wp:simplePos x="0" y="0"/>
                 <wp:positionH relativeFrom="column">
-                  <wp:posOffset>-185420</wp:posOffset>
+                  <wp:posOffset>-184785</wp:posOffset>
                 </wp:positionH>
                 <wp:positionV relativeFrom="paragraph">
-                  <wp:posOffset>-43180</wp:posOffset>
+                  <wp:posOffset>-42545</wp:posOffset>
                 </wp:positionV>
-                <wp:extent cx="1744980" cy="1270"/>
+                <wp:extent cx="1745615" cy="1270"/>
                 <wp:effectExtent l="0" t="0" r="0" b="0"/>
                 <wp:wrapNone/>
                 <wp:docPr id="2" name="Shape1_4"/>
@@ -1177,7 +1324,7 @@
                       <wps:spPr>
                         <a:xfrm>
                           <a:off x="0" y="0"/>
-                          <a:ext cx="1744200" cy="0"/>
+                          <a:ext cx="1744920" cy="0"/>
                         </a:xfrm>
                         <a:prstGeom prst="line">
                           <a:avLst/>
@@ -1203,7 +1350,7 @@
           </mc:Choice>
           <mc:Fallback>
             <w:pict>
-              <v:line id="shape_0" from="-14.6pt,-3.4pt" to="122.7pt,-3.4pt" ID="Shape1_4" stroked="t" style="position:absolute">
+              <v:line id="shape_0" from="-14.55pt,-3.35pt" to="122.8pt,-3.35pt" ID="Shape1_4" stroked="t" style="position:absolute">
                 <v:stroke color="#3465a4" joinstyle="round" endcap="flat"/>
                 <v:fill o:detectmouseclick="t" on="false"/>
                 <w10:wrap type="none"/>
@@ -1320,12 +1467,12 @@
               <wp:anchor behindDoc="0" distT="0" distB="0" distL="0" distR="0" simplePos="0" locked="0" layoutInCell="0" allowOverlap="1" relativeHeight="6">
                 <wp:simplePos x="0" y="0"/>
                 <wp:positionH relativeFrom="column">
-                  <wp:posOffset>-185420</wp:posOffset>
+                  <wp:posOffset>-184785</wp:posOffset>
                 </wp:positionH>
                 <wp:positionV relativeFrom="paragraph">
-                  <wp:posOffset>-43180</wp:posOffset>
+                  <wp:posOffset>-42545</wp:posOffset>
                 </wp:positionV>
-                <wp:extent cx="1744980" cy="1270"/>
+                <wp:extent cx="1745615" cy="1270"/>
                 <wp:effectExtent l="0" t="0" r="0" b="0"/>
                 <wp:wrapNone/>
                 <wp:docPr id="3" name="Shape1_3"/>
@@ -1336,7 +1483,7 @@
                       <wps:spPr>
                         <a:xfrm>
                           <a:off x="0" y="0"/>
-                          <a:ext cx="1744200" cy="0"/>
+                          <a:ext cx="1744920" cy="0"/>
                         </a:xfrm>
                         <a:prstGeom prst="line">
                           <a:avLst/>
@@ -1362,7 +1509,7 @@
           </mc:Choice>
           <mc:Fallback>
             <w:pict>
-              <v:line id="shape_0" from="-14.6pt,-3.4pt" to="122.7pt,-3.4pt" ID="Shape1_3" stroked="t" style="position:absolute">
+              <v:line id="shape_0" from="-14.55pt,-3.35pt" to="122.8pt,-3.35pt" ID="Shape1_3" stroked="t" style="position:absolute">
                 <v:stroke color="#3465a4" joinstyle="round" endcap="flat"/>
                 <v:fill o:detectmouseclick="t" on="false"/>
                 <w10:wrap type="none"/>
@@ -1450,12 +1597,12 @@
               <wp:anchor behindDoc="0" distT="0" distB="0" distL="0" distR="0" simplePos="0" locked="0" layoutInCell="0" allowOverlap="1" relativeHeight="5">
                 <wp:simplePos x="0" y="0"/>
                 <wp:positionH relativeFrom="column">
-                  <wp:posOffset>-139700</wp:posOffset>
+                  <wp:posOffset>-139065</wp:posOffset>
                 </wp:positionH>
                 <wp:positionV relativeFrom="paragraph">
-                  <wp:posOffset>-56515</wp:posOffset>
+                  <wp:posOffset>-55880</wp:posOffset>
                 </wp:positionV>
-                <wp:extent cx="1744980" cy="1270"/>
+                <wp:extent cx="1745615" cy="1270"/>
                 <wp:effectExtent l="0" t="0" r="0" b="0"/>
                 <wp:wrapNone/>
                 <wp:docPr id="4" name="Shape1_2"/>
@@ -1466,7 +1613,7 @@
                       <wps:spPr>
                         <a:xfrm>
                           <a:off x="0" y="0"/>
-                          <a:ext cx="1744200" cy="0"/>
+                          <a:ext cx="1744920" cy="0"/>
                         </a:xfrm>
                         <a:prstGeom prst="line">
                           <a:avLst/>
@@ -1492,7 +1639,7 @@
           </mc:Choice>
           <mc:Fallback>
             <w:pict>
-              <v:line id="shape_0" from="-11pt,-4.45pt" to="126.3pt,-4.45pt" ID="Shape1_2" stroked="t" style="position:absolute">
+              <v:line id="shape_0" from="-10.95pt,-4.4pt" to="126.4pt,-4.4pt" ID="Shape1_2" stroked="t" style="position:absolute">
                 <v:stroke color="#3465a4" joinstyle="round" endcap="flat"/>
                 <v:fill o:detectmouseclick="t" on="false"/>
                 <w10:wrap type="none"/>
@@ -1664,12 +1811,12 @@
               <wp:anchor behindDoc="0" distT="0" distB="0" distL="0" distR="0" simplePos="0" locked="0" layoutInCell="0" allowOverlap="1" relativeHeight="4">
                 <wp:simplePos x="0" y="0"/>
                 <wp:positionH relativeFrom="column">
-                  <wp:posOffset>-139700</wp:posOffset>
+                  <wp:posOffset>-139065</wp:posOffset>
                 </wp:positionH>
                 <wp:positionV relativeFrom="paragraph">
-                  <wp:posOffset>-56515</wp:posOffset>
+                  <wp:posOffset>-55880</wp:posOffset>
                 </wp:positionV>
-                <wp:extent cx="1744980" cy="1270"/>
+                <wp:extent cx="1745615" cy="1270"/>
                 <wp:effectExtent l="0" t="0" r="0" b="0"/>
                 <wp:wrapNone/>
                 <wp:docPr id="5" name="Shape1_1"/>
@@ -1680,7 +1827,7 @@
                       <wps:spPr>
                         <a:xfrm>
                           <a:off x="0" y="0"/>
-                          <a:ext cx="1744200" cy="0"/>
+                          <a:ext cx="1744920" cy="0"/>
                         </a:xfrm>
                         <a:prstGeom prst="line">
                           <a:avLst/>
@@ -1706,7 +1853,7 @@
           </mc:Choice>
           <mc:Fallback>
             <w:pict>
-              <v:line id="shape_0" from="-11pt,-4.45pt" to="126.3pt,-4.45pt" ID="Shape1_1" stroked="t" style="position:absolute">
+              <v:line id="shape_0" from="-10.95pt,-4.4pt" to="126.4pt,-4.4pt" ID="Shape1_1" stroked="t" style="position:absolute">
                 <v:stroke color="#3465a4" joinstyle="round" endcap="flat"/>
                 <v:fill o:detectmouseclick="t" on="false"/>
                 <w10:wrap type="none"/>
@@ -1906,12 +2053,12 @@
               <wp:anchor behindDoc="0" distT="0" distB="0" distL="0" distR="0" simplePos="0" locked="0" layoutInCell="0" allowOverlap="1" relativeHeight="3">
                 <wp:simplePos x="0" y="0"/>
                 <wp:positionH relativeFrom="column">
-                  <wp:posOffset>-93980</wp:posOffset>
+                  <wp:posOffset>-93345</wp:posOffset>
                 </wp:positionH>
                 <wp:positionV relativeFrom="paragraph">
-                  <wp:posOffset>-63500</wp:posOffset>
+                  <wp:posOffset>-62865</wp:posOffset>
                 </wp:positionV>
-                <wp:extent cx="1744980" cy="1270"/>
+                <wp:extent cx="1745615" cy="1270"/>
                 <wp:effectExtent l="0" t="0" r="0" b="0"/>
                 <wp:wrapNone/>
                 <wp:docPr id="6" name="Shape1_0"/>
@@ -1922,7 +2069,7 @@
                       <wps:spPr>
                         <a:xfrm>
                           <a:off x="0" y="0"/>
-                          <a:ext cx="1744200" cy="0"/>
+                          <a:ext cx="1744920" cy="0"/>
                         </a:xfrm>
                         <a:prstGeom prst="line">
                           <a:avLst/>
@@ -1948,7 +2095,7 @@
           </mc:Choice>
           <mc:Fallback>
             <w:pict>
-              <v:line id="shape_0" from="-7.4pt,-5pt" to="129.9pt,-5pt" ID="Shape1_0" stroked="t" style="position:absolute">
+              <v:line id="shape_0" from="-7.35pt,-4.95pt" to="130pt,-4.95pt" ID="Shape1_0" stroked="t" style="position:absolute">
                 <v:stroke color="#3465a4" joinstyle="round" endcap="flat"/>
                 <v:fill o:detectmouseclick="t" on="false"/>
                 <w10:wrap type="none"/>

</xml_diff>

<commit_message>
Fix Simulation state machines, show FiO2 and PressBaby on screen
</commit_message>
<xml_diff>
--- a/bin/Debug/ReleaseNotes.docx
+++ b/bin/Debug/ReleaseNotes.docx
@@ -30,12 +30,12 @@
               <wp:anchor behindDoc="0" distT="0" distB="0" distL="0" distR="0" simplePos="0" locked="0" layoutInCell="0" allowOverlap="1" relativeHeight="2">
                 <wp:simplePos x="0" y="0"/>
                 <wp:positionH relativeFrom="column">
-                  <wp:posOffset>-203835</wp:posOffset>
+                  <wp:posOffset>-203200</wp:posOffset>
                 </wp:positionH>
                 <wp:positionV relativeFrom="paragraph">
                   <wp:posOffset>79375</wp:posOffset>
                 </wp:positionV>
-                <wp:extent cx="6073775" cy="1270"/>
+                <wp:extent cx="6074410" cy="1270"/>
                 <wp:effectExtent l="0" t="0" r="0" b="0"/>
                 <wp:wrapNone/>
                 <wp:docPr id="1" name="Shape1"/>
@@ -46,7 +46,7 @@
                       <wps:spPr>
                         <a:xfrm>
                           <a:off x="0" y="0"/>
-                          <a:ext cx="6073200" cy="0"/>
+                          <a:ext cx="6073920" cy="0"/>
                         </a:xfrm>
                         <a:prstGeom prst="line">
                           <a:avLst/>
@@ -72,7 +72,7 @@
           </mc:Choice>
           <mc:Fallback>
             <w:pict>
-              <v:line id="shape_0" from="-16.05pt,6.25pt" to="462.1pt,6.25pt" ID="Shape1" stroked="t" style="position:absolute">
+              <v:line id="shape_0" from="-16pt,6.25pt" to="462.2pt,6.25pt" ID="Shape1" stroked="t" style="position:absolute">
                 <v:stroke color="#3465a4" joinstyle="round" endcap="flat"/>
                 <v:fill o:detectmouseclick="t" on="false"/>
                 <w10:wrap type="none"/>
@@ -117,7 +117,7 @@
           <w:szCs w:val="32"/>
           <w:lang w:val="en-US" w:eastAsia="zh-CN" w:bidi="hi-IN"/>
         </w:rPr>
-        <w:t>4</w:t>
+        <w:t>5</w:t>
       </w:r>
     </w:p>
     <w:p>
@@ -149,20 +149,7 @@
           <w:szCs w:val="24"/>
           <w:lang w:val="en-US" w:eastAsia="zh-CN" w:bidi="hi-IN"/>
         </w:rPr>
-        <w:t xml:space="preserve">NEW </w:t>
-      </w:r>
-      <w:r>
-        <w:rPr>
-          <w:rFonts w:eastAsia="NSimSun" w:cs="Lucida Sans"/>
-          <w:b w:val="false"/>
-          <w:bCs w:val="false"/>
-          <w:color w:val="auto"/>
-          <w:kern w:val="2"/>
-          <w:sz w:val="24"/>
-          <w:szCs w:val="24"/>
-          <w:lang w:val="en-US" w:eastAsia="zh-CN" w:bidi="hi-IN"/>
-        </w:rPr>
-        <w:t>BEHAVIOR</w:t>
+        <w:t>BUG FIX</w:t>
       </w:r>
       <w:r>
         <w:rPr>
@@ -188,7 +175,109 @@
           <w:szCs w:val="24"/>
           <w:lang w:val="en-US" w:eastAsia="zh-CN" w:bidi="hi-IN"/>
         </w:rPr>
-        <w:t>The output stream from “avgStream”, will now include 5 extra parameters at the end: HeatWireSetpt, HeatWireActual, HeatWireControl, HeatWireError, HeatWireIntegral.  (NOTE: this may be removed in an upcoming release)</w:t>
+        <w:t>when using the HeatPlate PID loop with maximum value of 10000, the standard board smokes.  Reduce the PID maximum value to 2000 to prevent board damage.</w:t>
+      </w:r>
+    </w:p>
+    <w:p>
+      <w:pPr>
+        <w:pStyle w:val="TextBody"/>
+        <w:numPr>
+          <w:ilvl w:val="0"/>
+          <w:numId w:val="3"/>
+        </w:numPr>
+        <w:bidi w:val="0"/>
+        <w:jc w:val="left"/>
+        <w:rPr>
+          <w:rFonts w:ascii="Liberation Serif" w:hAnsi="Liberation Serif" w:eastAsia="NSimSun" w:cs="Lucida Sans"/>
+          <w:color w:val="auto"/>
+          <w:kern w:val="2"/>
+          <w:sz w:val="24"/>
+          <w:szCs w:val="24"/>
+          <w:lang w:val="en-US" w:eastAsia="zh-CN" w:bidi="hi-IN"/>
+        </w:rPr>
+      </w:pPr>
+      <w:r>
+        <w:rPr>
+          <w:rFonts w:eastAsia="NSimSun" w:cs="Lucida Sans"/>
+          <w:b w:val="false"/>
+          <w:bCs w:val="false"/>
+          <w:color w:val="auto"/>
+          <w:kern w:val="2"/>
+          <w:sz w:val="24"/>
+          <w:szCs w:val="24"/>
+          <w:lang w:val="en-US" w:eastAsia="zh-CN" w:bidi="hi-IN"/>
+        </w:rPr>
+        <w:t>E</w:t>
+      </w:r>
+      <w:r>
+        <w:rPr>
+          <w:rFonts w:eastAsia="NSimSun" w:cs="Lucida Sans"/>
+          <w:b w:val="false"/>
+          <w:bCs w:val="false"/>
+          <w:color w:val="auto"/>
+          <w:kern w:val="2"/>
+          <w:sz w:val="24"/>
+          <w:szCs w:val="24"/>
+          <w:lang w:val="en-US" w:eastAsia="zh-CN" w:bidi="hi-IN"/>
+        </w:rPr>
+        <w:t>NHANCMENT: handle states of “running” and “pause” in the state machine</w:t>
+      </w:r>
+    </w:p>
+    <w:p>
+      <w:pPr>
+        <w:pStyle w:val="Heading2"/>
+        <w:bidi w:val="0"/>
+        <w:jc w:val="left"/>
+        <w:rPr/>
+      </w:pPr>
+      <w:r>
+        <w:rPr/>
+        <w:t>Version 2.</w:t>
+      </w:r>
+      <w:r>
+        <w:rPr>
+          <w:rFonts w:eastAsia="Microsoft YaHei" w:cs="Lucida Sans"/>
+          <w:b/>
+          <w:bCs/>
+          <w:color w:val="auto"/>
+          <w:kern w:val="2"/>
+          <w:sz w:val="32"/>
+          <w:szCs w:val="32"/>
+          <w:lang w:val="en-US" w:eastAsia="zh-CN" w:bidi="hi-IN"/>
+        </w:rPr>
+        <w:t>2.4</w:t>
+      </w:r>
+    </w:p>
+    <w:p>
+      <w:pPr>
+        <w:pStyle w:val="TextBody"/>
+        <w:numPr>
+          <w:ilvl w:val="0"/>
+          <w:numId w:val="3"/>
+        </w:numPr>
+        <w:bidi w:val="0"/>
+        <w:jc w:val="left"/>
+        <w:rPr>
+          <w:rFonts w:ascii="Liberation Serif" w:hAnsi="Liberation Serif" w:eastAsia="NSimSun" w:cs="Lucida Sans"/>
+          <w:color w:val="auto"/>
+          <w:kern w:val="2"/>
+          <w:sz w:val="24"/>
+          <w:szCs w:val="24"/>
+          <w:lang w:val="en-US" w:eastAsia="zh-CN" w:bidi="hi-IN"/>
+        </w:rPr>
+      </w:pPr>
+      <w:r>
+        <w:rPr>
+          <w:rFonts w:eastAsia="NSimSun" w:cs="Lucida Sans"/>
+          <w:b w:val="false"/>
+          <w:bCs w:val="false"/>
+          <w:color w:val="auto"/>
+          <w:kern w:val="2"/>
+          <w:sz w:val="24"/>
+          <w:szCs w:val="24"/>
+          <w:lang w:val="en-US" w:eastAsia="zh-CN" w:bidi="hi-IN"/>
+        </w:rPr>
+        <w:t>NEW BEHAVIOR:  The output stream from “avgStream”, will now include 5 extra parameters at the end: HeatWireSetpt, HeatWireActual, HeatWireControl, HeatWireError, HeatWireIntegral.  (NOTE: this may be removed in an upcoming release)</w:t>
       </w:r>
     </w:p>
     <w:p>
@@ -1308,12 +1397,12 @@
               <wp:anchor behindDoc="0" distT="0" distB="0" distL="0" distR="0" simplePos="0" locked="0" layoutInCell="0" allowOverlap="1" relativeHeight="7">
                 <wp:simplePos x="0" y="0"/>
                 <wp:positionH relativeFrom="column">
-                  <wp:posOffset>-184785</wp:posOffset>
+                  <wp:posOffset>-184150</wp:posOffset>
                 </wp:positionH>
                 <wp:positionV relativeFrom="paragraph">
-                  <wp:posOffset>-42545</wp:posOffset>
+                  <wp:posOffset>-41910</wp:posOffset>
                 </wp:positionV>
-                <wp:extent cx="1745615" cy="1270"/>
+                <wp:extent cx="1746250" cy="1270"/>
                 <wp:effectExtent l="0" t="0" r="0" b="0"/>
                 <wp:wrapNone/>
                 <wp:docPr id="2" name="Shape1_4"/>
@@ -1324,7 +1413,7 @@
                       <wps:spPr>
                         <a:xfrm>
                           <a:off x="0" y="0"/>
-                          <a:ext cx="1744920" cy="0"/>
+                          <a:ext cx="1745640" cy="0"/>
                         </a:xfrm>
                         <a:prstGeom prst="line">
                           <a:avLst/>
@@ -1350,7 +1439,7 @@
           </mc:Choice>
           <mc:Fallback>
             <w:pict>
-              <v:line id="shape_0" from="-14.55pt,-3.35pt" to="122.8pt,-3.35pt" ID="Shape1_4" stroked="t" style="position:absolute">
+              <v:line id="shape_0" from="-14.5pt,-3.3pt" to="122.9pt,-3.3pt" ID="Shape1_4" stroked="t" style="position:absolute">
                 <v:stroke color="#3465a4" joinstyle="round" endcap="flat"/>
                 <v:fill o:detectmouseclick="t" on="false"/>
                 <w10:wrap type="none"/>
@@ -1467,12 +1556,12 @@
               <wp:anchor behindDoc="0" distT="0" distB="0" distL="0" distR="0" simplePos="0" locked="0" layoutInCell="0" allowOverlap="1" relativeHeight="6">
                 <wp:simplePos x="0" y="0"/>
                 <wp:positionH relativeFrom="column">
-                  <wp:posOffset>-184785</wp:posOffset>
+                  <wp:posOffset>-184150</wp:posOffset>
                 </wp:positionH>
                 <wp:positionV relativeFrom="paragraph">
-                  <wp:posOffset>-42545</wp:posOffset>
+                  <wp:posOffset>-41910</wp:posOffset>
                 </wp:positionV>
-                <wp:extent cx="1745615" cy="1270"/>
+                <wp:extent cx="1746250" cy="1270"/>
                 <wp:effectExtent l="0" t="0" r="0" b="0"/>
                 <wp:wrapNone/>
                 <wp:docPr id="3" name="Shape1_3"/>
@@ -1483,7 +1572,7 @@
                       <wps:spPr>
                         <a:xfrm>
                           <a:off x="0" y="0"/>
-                          <a:ext cx="1744920" cy="0"/>
+                          <a:ext cx="1745640" cy="0"/>
                         </a:xfrm>
                         <a:prstGeom prst="line">
                           <a:avLst/>
@@ -1509,7 +1598,7 @@
           </mc:Choice>
           <mc:Fallback>
             <w:pict>
-              <v:line id="shape_0" from="-14.55pt,-3.35pt" to="122.8pt,-3.35pt" ID="Shape1_3" stroked="t" style="position:absolute">
+              <v:line id="shape_0" from="-14.5pt,-3.3pt" to="122.9pt,-3.3pt" ID="Shape1_3" stroked="t" style="position:absolute">
                 <v:stroke color="#3465a4" joinstyle="round" endcap="flat"/>
                 <v:fill o:detectmouseclick="t" on="false"/>
                 <w10:wrap type="none"/>
@@ -1597,12 +1686,12 @@
               <wp:anchor behindDoc="0" distT="0" distB="0" distL="0" distR="0" simplePos="0" locked="0" layoutInCell="0" allowOverlap="1" relativeHeight="5">
                 <wp:simplePos x="0" y="0"/>
                 <wp:positionH relativeFrom="column">
-                  <wp:posOffset>-139065</wp:posOffset>
+                  <wp:posOffset>-138430</wp:posOffset>
                 </wp:positionH>
                 <wp:positionV relativeFrom="paragraph">
-                  <wp:posOffset>-55880</wp:posOffset>
+                  <wp:posOffset>-55245</wp:posOffset>
                 </wp:positionV>
-                <wp:extent cx="1745615" cy="1270"/>
+                <wp:extent cx="1746250" cy="1270"/>
                 <wp:effectExtent l="0" t="0" r="0" b="0"/>
                 <wp:wrapNone/>
                 <wp:docPr id="4" name="Shape1_2"/>
@@ -1613,7 +1702,7 @@
                       <wps:spPr>
                         <a:xfrm>
                           <a:off x="0" y="0"/>
-                          <a:ext cx="1744920" cy="0"/>
+                          <a:ext cx="1745640" cy="0"/>
                         </a:xfrm>
                         <a:prstGeom prst="line">
                           <a:avLst/>
@@ -1639,7 +1728,7 @@
           </mc:Choice>
           <mc:Fallback>
             <w:pict>
-              <v:line id="shape_0" from="-10.95pt,-4.4pt" to="126.4pt,-4.4pt" ID="Shape1_2" stroked="t" style="position:absolute">
+              <v:line id="shape_0" from="-10.9pt,-4.35pt" to="126.5pt,-4.35pt" ID="Shape1_2" stroked="t" style="position:absolute">
                 <v:stroke color="#3465a4" joinstyle="round" endcap="flat"/>
                 <v:fill o:detectmouseclick="t" on="false"/>
                 <w10:wrap type="none"/>
@@ -1811,12 +1900,12 @@
               <wp:anchor behindDoc="0" distT="0" distB="0" distL="0" distR="0" simplePos="0" locked="0" layoutInCell="0" allowOverlap="1" relativeHeight="4">
                 <wp:simplePos x="0" y="0"/>
                 <wp:positionH relativeFrom="column">
-                  <wp:posOffset>-139065</wp:posOffset>
+                  <wp:posOffset>-138430</wp:posOffset>
                 </wp:positionH>
                 <wp:positionV relativeFrom="paragraph">
-                  <wp:posOffset>-55880</wp:posOffset>
+                  <wp:posOffset>-55245</wp:posOffset>
                 </wp:positionV>
-                <wp:extent cx="1745615" cy="1270"/>
+                <wp:extent cx="1746250" cy="1270"/>
                 <wp:effectExtent l="0" t="0" r="0" b="0"/>
                 <wp:wrapNone/>
                 <wp:docPr id="5" name="Shape1_1"/>
@@ -1827,7 +1916,7 @@
                       <wps:spPr>
                         <a:xfrm>
                           <a:off x="0" y="0"/>
-                          <a:ext cx="1744920" cy="0"/>
+                          <a:ext cx="1745640" cy="0"/>
                         </a:xfrm>
                         <a:prstGeom prst="line">
                           <a:avLst/>
@@ -1853,7 +1942,7 @@
           </mc:Choice>
           <mc:Fallback>
             <w:pict>
-              <v:line id="shape_0" from="-10.95pt,-4.4pt" to="126.4pt,-4.4pt" ID="Shape1_1" stroked="t" style="position:absolute">
+              <v:line id="shape_0" from="-10.9pt,-4.35pt" to="126.5pt,-4.35pt" ID="Shape1_1" stroked="t" style="position:absolute">
                 <v:stroke color="#3465a4" joinstyle="round" endcap="flat"/>
                 <v:fill o:detectmouseclick="t" on="false"/>
                 <w10:wrap type="none"/>
@@ -2053,12 +2142,12 @@
               <wp:anchor behindDoc="0" distT="0" distB="0" distL="0" distR="0" simplePos="0" locked="0" layoutInCell="0" allowOverlap="1" relativeHeight="3">
                 <wp:simplePos x="0" y="0"/>
                 <wp:positionH relativeFrom="column">
-                  <wp:posOffset>-93345</wp:posOffset>
+                  <wp:posOffset>-92710</wp:posOffset>
                 </wp:positionH>
                 <wp:positionV relativeFrom="paragraph">
-                  <wp:posOffset>-62865</wp:posOffset>
+                  <wp:posOffset>-62230</wp:posOffset>
                 </wp:positionV>
-                <wp:extent cx="1745615" cy="1270"/>
+                <wp:extent cx="1746250" cy="1270"/>
                 <wp:effectExtent l="0" t="0" r="0" b="0"/>
                 <wp:wrapNone/>
                 <wp:docPr id="6" name="Shape1_0"/>
@@ -2069,7 +2158,7 @@
                       <wps:spPr>
                         <a:xfrm>
                           <a:off x="0" y="0"/>
-                          <a:ext cx="1744920" cy="0"/>
+                          <a:ext cx="1745640" cy="0"/>
                         </a:xfrm>
                         <a:prstGeom prst="line">
                           <a:avLst/>
@@ -2095,7 +2184,7 @@
           </mc:Choice>
           <mc:Fallback>
             <w:pict>
-              <v:line id="shape_0" from="-7.35pt,-4.95pt" to="130pt,-4.95pt" ID="Shape1_0" stroked="t" style="position:absolute">
+              <v:line id="shape_0" from="-7.3pt,-4.9pt" to="130.1pt,-4.9pt" ID="Shape1_0" stroked="t" style="position:absolute">
                 <v:stroke color="#3465a4" joinstyle="round" endcap="flat"/>
                 <v:fill o:detectmouseclick="t" on="false"/>
                 <w10:wrap type="none"/>

</xml_diff>

<commit_message>
v1.1.6 - Fix state simulation flow, put up appropriate screens
Real time update of Pressure and FiO2 setpoints on simulation screens, and also real time updates of actual values for each.
Includes v2.2.6 of the firmware to support state machine.
</commit_message>
<xml_diff>
--- a/bin/Debug/ReleaseNotes.docx
+++ b/bin/Debug/ReleaseNotes.docx
@@ -30,12 +30,12 @@
               <wp:anchor behindDoc="0" distT="0" distB="0" distL="0" distR="0" simplePos="0" locked="0" layoutInCell="0" allowOverlap="1" relativeHeight="2">
                 <wp:simplePos x="0" y="0"/>
                 <wp:positionH relativeFrom="column">
-                  <wp:posOffset>-203200</wp:posOffset>
+                  <wp:posOffset>-202565</wp:posOffset>
                 </wp:positionH>
                 <wp:positionV relativeFrom="paragraph">
                   <wp:posOffset>79375</wp:posOffset>
                 </wp:positionV>
-                <wp:extent cx="6074410" cy="1270"/>
+                <wp:extent cx="6075045" cy="1270"/>
                 <wp:effectExtent l="0" t="0" r="0" b="0"/>
                 <wp:wrapNone/>
                 <wp:docPr id="1" name="Shape1"/>
@@ -46,7 +46,7 @@
                       <wps:spPr>
                         <a:xfrm>
                           <a:off x="0" y="0"/>
-                          <a:ext cx="6073920" cy="0"/>
+                          <a:ext cx="6074280" cy="0"/>
                         </a:xfrm>
                         <a:prstGeom prst="line">
                           <a:avLst/>
@@ -72,7 +72,7 @@
           </mc:Choice>
           <mc:Fallback>
             <w:pict>
-              <v:line id="shape_0" from="-16pt,6.25pt" to="462.2pt,6.25pt" ID="Shape1" stroked="t" style="position:absolute">
+              <v:line id="shape_0" from="-15.95pt,6.25pt" to="462.3pt,6.25pt" ID="Shape1" stroked="t" style="position:absolute">
                 <v:stroke color="#3465a4" joinstyle="round" endcap="flat"/>
                 <v:fill o:detectmouseclick="t" on="false"/>
                 <w10:wrap type="none"/>
@@ -117,7 +117,7 @@
           <w:szCs w:val="32"/>
           <w:lang w:val="en-US" w:eastAsia="zh-CN" w:bidi="hi-IN"/>
         </w:rPr>
-        <w:t>5</w:t>
+        <w:t>6</w:t>
       </w:r>
     </w:p>
     <w:p>
@@ -131,51 +131,28 @@
         <w:jc w:val="left"/>
         <w:rPr>
           <w:rFonts w:ascii="Liberation Serif" w:hAnsi="Liberation Serif" w:eastAsia="NSimSun" w:cs="Lucida Sans"/>
-          <w:color w:val="auto"/>
-          <w:kern w:val="2"/>
-          <w:sz w:val="24"/>
-          <w:szCs w:val="24"/>
-          <w:lang w:val="en-US" w:eastAsia="zh-CN" w:bidi="hi-IN"/>
-        </w:rPr>
-      </w:pPr>
-      <w:r>
-        <w:rPr>
-          <w:rFonts w:eastAsia="NSimSun" w:cs="Lucida Sans"/>
-          <w:b w:val="false"/>
-          <w:bCs w:val="false"/>
-          <w:color w:val="auto"/>
-          <w:kern w:val="2"/>
-          <w:sz w:val="24"/>
-          <w:szCs w:val="24"/>
-          <w:lang w:val="en-US" w:eastAsia="zh-CN" w:bidi="hi-IN"/>
-        </w:rPr>
-        <w:t>BUG FIX</w:t>
-      </w:r>
-      <w:r>
-        <w:rPr>
-          <w:rFonts w:eastAsia="NSimSun" w:cs="Lucida Sans"/>
-          <w:b w:val="false"/>
-          <w:bCs w:val="false"/>
-          <w:color w:val="auto"/>
-          <w:kern w:val="2"/>
-          <w:sz w:val="24"/>
-          <w:szCs w:val="24"/>
-          <w:lang w:val="en-US" w:eastAsia="zh-CN" w:bidi="hi-IN"/>
-        </w:rPr>
-        <w:t xml:space="preserve">:  </w:t>
-      </w:r>
-      <w:r>
-        <w:rPr>
-          <w:rFonts w:eastAsia="NSimSun" w:cs="Lucida Sans"/>
-          <w:b w:val="false"/>
-          <w:bCs w:val="false"/>
-          <w:color w:val="auto"/>
-          <w:kern w:val="2"/>
-          <w:sz w:val="24"/>
-          <w:szCs w:val="24"/>
-          <w:lang w:val="en-US" w:eastAsia="zh-CN" w:bidi="hi-IN"/>
-        </w:rPr>
-        <w:t>when using the HeatPlate PID loop with maximum value of 10000, the standard board smokes.  Reduce the PID maximum value to 2000 to prevent board damage.</w:t>
+          <w:b w:val="false"/>
+          <w:b w:val="false"/>
+          <w:bCs w:val="false"/>
+          <w:color w:val="auto"/>
+          <w:kern w:val="2"/>
+          <w:sz w:val="24"/>
+          <w:szCs w:val="24"/>
+          <w:lang w:val="en-US" w:eastAsia="zh-CN" w:bidi="hi-IN"/>
+        </w:rPr>
+      </w:pPr>
+      <w:r>
+        <w:rPr>
+          <w:rFonts w:eastAsia="NSimSun" w:cs="Lucida Sans"/>
+          <w:b w:val="false"/>
+          <w:bCs w:val="false"/>
+          <w:color w:val="auto"/>
+          <w:kern w:val="2"/>
+          <w:sz w:val="24"/>
+          <w:szCs w:val="24"/>
+          <w:lang w:val="en-US" w:eastAsia="zh-CN" w:bidi="hi-IN"/>
+        </w:rPr>
+        <w:t>BUG FIX: fix assignments of Pressure and FiO2 setpoints; use 3.0 and 21.0 as default (if nothing in FLASH), don’t read setpoints from knobs unless knob selection is enabled.</w:t>
       </w:r>
     </w:p>
     <w:p>
@@ -207,20 +184,154 @@
           <w:szCs w:val="24"/>
           <w:lang w:val="en-US" w:eastAsia="zh-CN" w:bidi="hi-IN"/>
         </w:rPr>
-        <w:t>E</w:t>
-      </w:r>
-      <w:r>
-        <w:rPr>
-          <w:rFonts w:eastAsia="NSimSun" w:cs="Lucida Sans"/>
-          <w:b w:val="false"/>
-          <w:bCs w:val="false"/>
-          <w:color w:val="auto"/>
-          <w:kern w:val="2"/>
-          <w:sz w:val="24"/>
-          <w:szCs w:val="24"/>
-          <w:lang w:val="en-US" w:eastAsia="zh-CN" w:bidi="hi-IN"/>
-        </w:rPr>
-        <w:t>NHANCMENT: handle states of “running” and “pause” in the state machine</w:t>
+        <w:t xml:space="preserve">NEW BEHAVIOR: </w:t>
+      </w:r>
+      <w:r>
+        <w:rPr>
+          <w:rFonts w:eastAsia="NSimSun" w:cs="Lucida Sans"/>
+          <w:b w:val="false"/>
+          <w:bCs w:val="false"/>
+          <w:color w:val="auto"/>
+          <w:kern w:val="2"/>
+          <w:sz w:val="24"/>
+          <w:szCs w:val="24"/>
+          <w:lang w:val="en-US" w:eastAsia="zh-CN" w:bidi="hi-IN"/>
+        </w:rPr>
+        <w:t>flow of states between “ready to run” to “ramping” to “running” now smooth; “Pause” button now shuts down system</w:t>
+      </w:r>
+    </w:p>
+    <w:p>
+      <w:pPr>
+        <w:pStyle w:val="TextBody"/>
+        <w:numPr>
+          <w:ilvl w:val="0"/>
+          <w:numId w:val="3"/>
+        </w:numPr>
+        <w:bidi w:val="0"/>
+        <w:jc w:val="left"/>
+        <w:rPr>
+          <w:rFonts w:ascii="Liberation Serif" w:hAnsi="Liberation Serif" w:eastAsia="NSimSun" w:cs="Lucida Sans"/>
+          <w:color w:val="auto"/>
+          <w:kern w:val="2"/>
+          <w:sz w:val="24"/>
+          <w:szCs w:val="24"/>
+          <w:lang w:val="en-US" w:eastAsia="zh-CN" w:bidi="hi-IN"/>
+        </w:rPr>
+      </w:pPr>
+      <w:r>
+        <w:rPr>
+          <w:rFonts w:eastAsia="NSimSun" w:cs="Lucida Sans"/>
+          <w:b w:val="false"/>
+          <w:bCs w:val="false"/>
+          <w:color w:val="auto"/>
+          <w:kern w:val="2"/>
+          <w:sz w:val="24"/>
+          <w:szCs w:val="24"/>
+          <w:lang w:val="en-US" w:eastAsia="zh-CN" w:bidi="hi-IN"/>
+        </w:rPr>
+        <w:t>N</w:t>
+      </w:r>
+      <w:r>
+        <w:rPr>
+          <w:rFonts w:eastAsia="NSimSun" w:cs="Lucida Sans"/>
+          <w:b w:val="false"/>
+          <w:bCs w:val="false"/>
+          <w:color w:val="auto"/>
+          <w:kern w:val="2"/>
+          <w:sz w:val="24"/>
+          <w:szCs w:val="24"/>
+          <w:lang w:val="en-US" w:eastAsia="zh-CN" w:bidi="hi-IN"/>
+        </w:rPr>
+        <w:t>EW BEHAVIOR: the “Self Test” screen will now start a “c_factor_calibration”.  The old behavior was to start a “power_on_self_test”, which was wrong.</w:t>
+      </w:r>
+    </w:p>
+    <w:p>
+      <w:pPr>
+        <w:pStyle w:val="Heading2"/>
+        <w:bidi w:val="0"/>
+        <w:jc w:val="left"/>
+        <w:rPr/>
+      </w:pPr>
+      <w:r>
+        <w:rPr/>
+        <w:t>Version 2.</w:t>
+      </w:r>
+      <w:r>
+        <w:rPr>
+          <w:rFonts w:eastAsia="Microsoft YaHei" w:cs="Lucida Sans"/>
+          <w:b/>
+          <w:bCs/>
+          <w:color w:val="auto"/>
+          <w:kern w:val="2"/>
+          <w:sz w:val="32"/>
+          <w:szCs w:val="32"/>
+          <w:lang w:val="en-US" w:eastAsia="zh-CN" w:bidi="hi-IN"/>
+        </w:rPr>
+        <w:t>2.5</w:t>
+      </w:r>
+    </w:p>
+    <w:p>
+      <w:pPr>
+        <w:pStyle w:val="TextBody"/>
+        <w:numPr>
+          <w:ilvl w:val="0"/>
+          <w:numId w:val="3"/>
+        </w:numPr>
+        <w:bidi w:val="0"/>
+        <w:jc w:val="left"/>
+        <w:rPr>
+          <w:rFonts w:ascii="Liberation Serif" w:hAnsi="Liberation Serif" w:eastAsia="NSimSun" w:cs="Lucida Sans"/>
+          <w:color w:val="auto"/>
+          <w:kern w:val="2"/>
+          <w:sz w:val="24"/>
+          <w:szCs w:val="24"/>
+          <w:lang w:val="en-US" w:eastAsia="zh-CN" w:bidi="hi-IN"/>
+        </w:rPr>
+      </w:pPr>
+      <w:r>
+        <w:rPr>
+          <w:rFonts w:eastAsia="NSimSun" w:cs="Lucida Sans"/>
+          <w:b w:val="false"/>
+          <w:bCs w:val="false"/>
+          <w:color w:val="auto"/>
+          <w:kern w:val="2"/>
+          <w:sz w:val="24"/>
+          <w:szCs w:val="24"/>
+          <w:lang w:val="en-US" w:eastAsia="zh-CN" w:bidi="hi-IN"/>
+        </w:rPr>
+        <w:t>BUG FIX:  when using the HeatPlate PID loop with maximum value of 10000, the standard board smokes.  Reduce the PID maximum value to 2000 to prevent board damage.</w:t>
+      </w:r>
+    </w:p>
+    <w:p>
+      <w:pPr>
+        <w:pStyle w:val="TextBody"/>
+        <w:numPr>
+          <w:ilvl w:val="0"/>
+          <w:numId w:val="3"/>
+        </w:numPr>
+        <w:bidi w:val="0"/>
+        <w:jc w:val="left"/>
+        <w:rPr>
+          <w:rFonts w:ascii="Liberation Serif" w:hAnsi="Liberation Serif" w:eastAsia="NSimSun" w:cs="Lucida Sans"/>
+          <w:color w:val="auto"/>
+          <w:kern w:val="2"/>
+          <w:sz w:val="24"/>
+          <w:szCs w:val="24"/>
+          <w:lang w:val="en-US" w:eastAsia="zh-CN" w:bidi="hi-IN"/>
+        </w:rPr>
+      </w:pPr>
+      <w:r>
+        <w:rPr>
+          <w:rFonts w:eastAsia="NSimSun" w:cs="Lucida Sans"/>
+          <w:b w:val="false"/>
+          <w:bCs w:val="false"/>
+          <w:color w:val="auto"/>
+          <w:kern w:val="2"/>
+          <w:sz w:val="24"/>
+          <w:szCs w:val="24"/>
+          <w:lang w:val="en-US" w:eastAsia="zh-CN" w:bidi="hi-IN"/>
+        </w:rPr>
+        <w:t>ENHANCMENT: handle states of “running” and “pause” in the state machine</w:t>
       </w:r>
     </w:p>
     <w:p>
@@ -1397,12 +1508,12 @@
               <wp:anchor behindDoc="0" distT="0" distB="0" distL="0" distR="0" simplePos="0" locked="0" layoutInCell="0" allowOverlap="1" relativeHeight="7">
                 <wp:simplePos x="0" y="0"/>
                 <wp:positionH relativeFrom="column">
-                  <wp:posOffset>-184150</wp:posOffset>
+                  <wp:posOffset>-183515</wp:posOffset>
                 </wp:positionH>
                 <wp:positionV relativeFrom="paragraph">
-                  <wp:posOffset>-41910</wp:posOffset>
+                  <wp:posOffset>-41275</wp:posOffset>
                 </wp:positionV>
-                <wp:extent cx="1746250" cy="1270"/>
+                <wp:extent cx="1746885" cy="1270"/>
                 <wp:effectExtent l="0" t="0" r="0" b="0"/>
                 <wp:wrapNone/>
                 <wp:docPr id="2" name="Shape1_4"/>
@@ -1413,7 +1524,7 @@
                       <wps:spPr>
                         <a:xfrm>
                           <a:off x="0" y="0"/>
-                          <a:ext cx="1745640" cy="0"/>
+                          <a:ext cx="1746360" cy="0"/>
                         </a:xfrm>
                         <a:prstGeom prst="line">
                           <a:avLst/>
@@ -1439,7 +1550,7 @@
           </mc:Choice>
           <mc:Fallback>
             <w:pict>
-              <v:line id="shape_0" from="-14.5pt,-3.3pt" to="122.9pt,-3.3pt" ID="Shape1_4" stroked="t" style="position:absolute">
+              <v:line id="shape_0" from="-14.45pt,-3.25pt" to="123pt,-3.25pt" ID="Shape1_4" stroked="t" style="position:absolute">
                 <v:stroke color="#3465a4" joinstyle="round" endcap="flat"/>
                 <v:fill o:detectmouseclick="t" on="false"/>
                 <w10:wrap type="none"/>
@@ -1556,12 +1667,12 @@
               <wp:anchor behindDoc="0" distT="0" distB="0" distL="0" distR="0" simplePos="0" locked="0" layoutInCell="0" allowOverlap="1" relativeHeight="6">
                 <wp:simplePos x="0" y="0"/>
                 <wp:positionH relativeFrom="column">
-                  <wp:posOffset>-184150</wp:posOffset>
+                  <wp:posOffset>-183515</wp:posOffset>
                 </wp:positionH>
                 <wp:positionV relativeFrom="paragraph">
-                  <wp:posOffset>-41910</wp:posOffset>
+                  <wp:posOffset>-41275</wp:posOffset>
                 </wp:positionV>
-                <wp:extent cx="1746250" cy="1270"/>
+                <wp:extent cx="1746885" cy="1270"/>
                 <wp:effectExtent l="0" t="0" r="0" b="0"/>
                 <wp:wrapNone/>
                 <wp:docPr id="3" name="Shape1_3"/>
@@ -1572,7 +1683,7 @@
                       <wps:spPr>
                         <a:xfrm>
                           <a:off x="0" y="0"/>
-                          <a:ext cx="1745640" cy="0"/>
+                          <a:ext cx="1746360" cy="0"/>
                         </a:xfrm>
                         <a:prstGeom prst="line">
                           <a:avLst/>
@@ -1598,7 +1709,7 @@
           </mc:Choice>
           <mc:Fallback>
             <w:pict>
-              <v:line id="shape_0" from="-14.5pt,-3.3pt" to="122.9pt,-3.3pt" ID="Shape1_3" stroked="t" style="position:absolute">
+              <v:line id="shape_0" from="-14.45pt,-3.25pt" to="123pt,-3.25pt" ID="Shape1_3" stroked="t" style="position:absolute">
                 <v:stroke color="#3465a4" joinstyle="round" endcap="flat"/>
                 <v:fill o:detectmouseclick="t" on="false"/>
                 <w10:wrap type="none"/>
@@ -1686,12 +1797,12 @@
               <wp:anchor behindDoc="0" distT="0" distB="0" distL="0" distR="0" simplePos="0" locked="0" layoutInCell="0" allowOverlap="1" relativeHeight="5">
                 <wp:simplePos x="0" y="0"/>
                 <wp:positionH relativeFrom="column">
-                  <wp:posOffset>-138430</wp:posOffset>
+                  <wp:posOffset>-137795</wp:posOffset>
                 </wp:positionH>
                 <wp:positionV relativeFrom="paragraph">
-                  <wp:posOffset>-55245</wp:posOffset>
+                  <wp:posOffset>-54610</wp:posOffset>
                 </wp:positionV>
-                <wp:extent cx="1746250" cy="1270"/>
+                <wp:extent cx="1746885" cy="1270"/>
                 <wp:effectExtent l="0" t="0" r="0" b="0"/>
                 <wp:wrapNone/>
                 <wp:docPr id="4" name="Shape1_2"/>
@@ -1702,7 +1813,7 @@
                       <wps:spPr>
                         <a:xfrm>
                           <a:off x="0" y="0"/>
-                          <a:ext cx="1745640" cy="0"/>
+                          <a:ext cx="1746360" cy="0"/>
                         </a:xfrm>
                         <a:prstGeom prst="line">
                           <a:avLst/>
@@ -1728,7 +1839,7 @@
           </mc:Choice>
           <mc:Fallback>
             <w:pict>
-              <v:line id="shape_0" from="-10.9pt,-4.35pt" to="126.5pt,-4.35pt" ID="Shape1_2" stroked="t" style="position:absolute">
+              <v:line id="shape_0" from="-10.85pt,-4.3pt" to="126.6pt,-4.3pt" ID="Shape1_2" stroked="t" style="position:absolute">
                 <v:stroke color="#3465a4" joinstyle="round" endcap="flat"/>
                 <v:fill o:detectmouseclick="t" on="false"/>
                 <w10:wrap type="none"/>
@@ -1900,12 +2011,12 @@
               <wp:anchor behindDoc="0" distT="0" distB="0" distL="0" distR="0" simplePos="0" locked="0" layoutInCell="0" allowOverlap="1" relativeHeight="4">
                 <wp:simplePos x="0" y="0"/>
                 <wp:positionH relativeFrom="column">
-                  <wp:posOffset>-138430</wp:posOffset>
+                  <wp:posOffset>-137795</wp:posOffset>
                 </wp:positionH>
                 <wp:positionV relativeFrom="paragraph">
-                  <wp:posOffset>-55245</wp:posOffset>
+                  <wp:posOffset>-54610</wp:posOffset>
                 </wp:positionV>
-                <wp:extent cx="1746250" cy="1270"/>
+                <wp:extent cx="1746885" cy="1270"/>
                 <wp:effectExtent l="0" t="0" r="0" b="0"/>
                 <wp:wrapNone/>
                 <wp:docPr id="5" name="Shape1_1"/>
@@ -1916,7 +2027,7 @@
                       <wps:spPr>
                         <a:xfrm>
                           <a:off x="0" y="0"/>
-                          <a:ext cx="1745640" cy="0"/>
+                          <a:ext cx="1746360" cy="0"/>
                         </a:xfrm>
                         <a:prstGeom prst="line">
                           <a:avLst/>
@@ -1942,7 +2053,7 @@
           </mc:Choice>
           <mc:Fallback>
             <w:pict>
-              <v:line id="shape_0" from="-10.9pt,-4.35pt" to="126.5pt,-4.35pt" ID="Shape1_1" stroked="t" style="position:absolute">
+              <v:line id="shape_0" from="-10.85pt,-4.3pt" to="126.6pt,-4.3pt" ID="Shape1_1" stroked="t" style="position:absolute">
                 <v:stroke color="#3465a4" joinstyle="round" endcap="flat"/>
                 <v:fill o:detectmouseclick="t" on="false"/>
                 <w10:wrap type="none"/>
@@ -2142,12 +2253,12 @@
               <wp:anchor behindDoc="0" distT="0" distB="0" distL="0" distR="0" simplePos="0" locked="0" layoutInCell="0" allowOverlap="1" relativeHeight="3">
                 <wp:simplePos x="0" y="0"/>
                 <wp:positionH relativeFrom="column">
-                  <wp:posOffset>-92710</wp:posOffset>
+                  <wp:posOffset>-92075</wp:posOffset>
                 </wp:positionH>
                 <wp:positionV relativeFrom="paragraph">
-                  <wp:posOffset>-62230</wp:posOffset>
+                  <wp:posOffset>-61595</wp:posOffset>
                 </wp:positionV>
-                <wp:extent cx="1746250" cy="1270"/>
+                <wp:extent cx="1746885" cy="1270"/>
                 <wp:effectExtent l="0" t="0" r="0" b="0"/>
                 <wp:wrapNone/>
                 <wp:docPr id="6" name="Shape1_0"/>
@@ -2158,7 +2269,7 @@
                       <wps:spPr>
                         <a:xfrm>
                           <a:off x="0" y="0"/>
-                          <a:ext cx="1745640" cy="0"/>
+                          <a:ext cx="1746360" cy="0"/>
                         </a:xfrm>
                         <a:prstGeom prst="line">
                           <a:avLst/>
@@ -2184,7 +2295,7 @@
           </mc:Choice>
           <mc:Fallback>
             <w:pict>
-              <v:line id="shape_0" from="-7.3pt,-4.9pt" to="130.1pt,-4.9pt" ID="Shape1_0" stroked="t" style="position:absolute">
+              <v:line id="shape_0" from="-7.25pt,-4.85pt" to="130.2pt,-4.85pt" ID="Shape1_0" stroked="t" style="position:absolute">
                 <v:stroke color="#3465a4" joinstyle="round" endcap="flat"/>
                 <v:fill o:detectmouseclick="t" on="false"/>
                 <w10:wrap type="none"/>

</xml_diff>

<commit_message>
v1.1.7 - Improve displays of FiO2 and Baby Pressure
Only use one digit of precision for Baby Pressure, and only whole numbers for FiO2.
Show TempProx on screens (upper right box)
</commit_message>
<xml_diff>
--- a/bin/Debug/ReleaseNotes.docx
+++ b/bin/Debug/ReleaseNotes.docx
@@ -30,12 +30,12 @@
               <wp:anchor behindDoc="0" distT="0" distB="0" distL="0" distR="0" simplePos="0" locked="0" layoutInCell="0" allowOverlap="1" relativeHeight="2">
                 <wp:simplePos x="0" y="0"/>
                 <wp:positionH relativeFrom="column">
-                  <wp:posOffset>-202565</wp:posOffset>
+                  <wp:posOffset>-201930</wp:posOffset>
                 </wp:positionH>
                 <wp:positionV relativeFrom="paragraph">
                   <wp:posOffset>79375</wp:posOffset>
                 </wp:positionV>
-                <wp:extent cx="6075045" cy="1270"/>
+                <wp:extent cx="6075680" cy="1270"/>
                 <wp:effectExtent l="0" t="0" r="0" b="0"/>
                 <wp:wrapNone/>
                 <wp:docPr id="1" name="Shape1"/>
@@ -46,7 +46,7 @@
                       <wps:spPr>
                         <a:xfrm>
                           <a:off x="0" y="0"/>
-                          <a:ext cx="6074280" cy="0"/>
+                          <a:ext cx="6075000" cy="0"/>
                         </a:xfrm>
                         <a:prstGeom prst="line">
                           <a:avLst/>
@@ -72,7 +72,7 @@
           </mc:Choice>
           <mc:Fallback>
             <w:pict>
-              <v:line id="shape_0" from="-15.95pt,6.25pt" to="462.3pt,6.25pt" ID="Shape1" stroked="t" style="position:absolute">
+              <v:line id="shape_0" from="-15.9pt,6.25pt" to="462.4pt,6.25pt" ID="Shape1" stroked="t" style="position:absolute">
                 <v:stroke color="#3465a4" joinstyle="round" endcap="flat"/>
                 <v:fill o:detectmouseclick="t" on="false"/>
                 <w10:wrap type="none"/>
@@ -117,7 +117,7 @@
           <w:szCs w:val="32"/>
           <w:lang w:val="en-US" w:eastAsia="zh-CN" w:bidi="hi-IN"/>
         </w:rPr>
-        <w:t>6</w:t>
+        <w:t>7</w:t>
       </w:r>
     </w:p>
     <w:p>
@@ -152,6 +152,184 @@
           <w:szCs w:val="24"/>
           <w:lang w:val="en-US" w:eastAsia="zh-CN" w:bidi="hi-IN"/>
         </w:rPr>
+        <w:t xml:space="preserve">BUG FIX:  </w:t>
+      </w:r>
+      <w:r>
+        <w:rPr>
+          <w:rFonts w:eastAsia="NSimSun" w:cs="Lucida Sans"/>
+          <w:b w:val="false"/>
+          <w:bCs w:val="false"/>
+          <w:color w:val="auto"/>
+          <w:kern w:val="2"/>
+          <w:sz w:val="24"/>
+          <w:szCs w:val="24"/>
+          <w:lang w:val="en-US" w:eastAsia="zh-CN" w:bidi="hi-IN"/>
+        </w:rPr>
+        <w:t>Make FiO2 Control loop more responsive by changing PID parameters (using 50PSI pressure)</w:t>
+      </w:r>
+    </w:p>
+    <w:p>
+      <w:pPr>
+        <w:pStyle w:val="TextBody"/>
+        <w:numPr>
+          <w:ilvl w:val="0"/>
+          <w:numId w:val="3"/>
+        </w:numPr>
+        <w:bidi w:val="0"/>
+        <w:jc w:val="left"/>
+        <w:rPr>
+          <w:rFonts w:ascii="Liberation Serif" w:hAnsi="Liberation Serif" w:eastAsia="NSimSun" w:cs="Lucida Sans"/>
+          <w:b w:val="false"/>
+          <w:b w:val="false"/>
+          <w:bCs w:val="false"/>
+          <w:color w:val="auto"/>
+          <w:kern w:val="2"/>
+          <w:sz w:val="24"/>
+          <w:szCs w:val="24"/>
+          <w:lang w:val="en-US" w:eastAsia="zh-CN" w:bidi="hi-IN"/>
+        </w:rPr>
+      </w:pPr>
+      <w:r>
+        <w:rPr>
+          <w:rFonts w:eastAsia="NSimSun" w:cs="Lucida Sans"/>
+          <w:b w:val="false"/>
+          <w:bCs w:val="false"/>
+          <w:color w:val="auto"/>
+          <w:kern w:val="2"/>
+          <w:sz w:val="24"/>
+          <w:szCs w:val="24"/>
+          <w:lang w:val="en-US" w:eastAsia="zh-CN" w:bidi="hi-IN"/>
+        </w:rPr>
+        <w:t>When Calibration finishes, move state to “RUN” state so user doesn’t have to push “Next”</w:t>
+      </w:r>
+    </w:p>
+    <w:p>
+      <w:pPr>
+        <w:pStyle w:val="TextBody"/>
+        <w:numPr>
+          <w:ilvl w:val="0"/>
+          <w:numId w:val="3"/>
+        </w:numPr>
+        <w:bidi w:val="0"/>
+        <w:jc w:val="left"/>
+        <w:rPr>
+          <w:rFonts w:ascii="Liberation Serif" w:hAnsi="Liberation Serif" w:eastAsia="NSimSun" w:cs="Lucida Sans"/>
+          <w:b w:val="false"/>
+          <w:b w:val="false"/>
+          <w:bCs w:val="false"/>
+          <w:color w:val="auto"/>
+          <w:kern w:val="2"/>
+          <w:sz w:val="24"/>
+          <w:szCs w:val="24"/>
+          <w:lang w:val="en-US" w:eastAsia="zh-CN" w:bidi="hi-IN"/>
+        </w:rPr>
+      </w:pPr>
+      <w:r>
+        <w:rPr>
+          <w:rFonts w:eastAsia="NSimSun" w:cs="Lucida Sans"/>
+          <w:b w:val="false"/>
+          <w:bCs w:val="false"/>
+          <w:color w:val="auto"/>
+          <w:kern w:val="2"/>
+          <w:sz w:val="24"/>
+          <w:szCs w:val="24"/>
+          <w:lang w:val="en-US" w:eastAsia="zh-CN" w:bidi="hi-IN"/>
+        </w:rPr>
+        <w:t>INTERLOCK: Only allow FiO2 loop (Prop valve to open) when blower has started moving</w:t>
+      </w:r>
+    </w:p>
+    <w:p>
+      <w:pPr>
+        <w:pStyle w:val="TextBody"/>
+        <w:numPr>
+          <w:ilvl w:val="0"/>
+          <w:numId w:val="3"/>
+        </w:numPr>
+        <w:bidi w:val="0"/>
+        <w:jc w:val="left"/>
+        <w:rPr>
+          <w:rFonts w:ascii="Liberation Serif" w:hAnsi="Liberation Serif" w:eastAsia="NSimSun" w:cs="Lucida Sans"/>
+          <w:b w:val="false"/>
+          <w:b w:val="false"/>
+          <w:bCs w:val="false"/>
+          <w:color w:val="auto"/>
+          <w:kern w:val="2"/>
+          <w:sz w:val="24"/>
+          <w:szCs w:val="24"/>
+          <w:lang w:val="en-US" w:eastAsia="zh-CN" w:bidi="hi-IN"/>
+        </w:rPr>
+      </w:pPr>
+      <w:r>
+        <w:rPr>
+          <w:rFonts w:eastAsia="NSimSun" w:cs="Lucida Sans"/>
+          <w:b w:val="false"/>
+          <w:bCs w:val="false"/>
+          <w:color w:val="auto"/>
+          <w:kern w:val="2"/>
+          <w:sz w:val="24"/>
+          <w:szCs w:val="24"/>
+          <w:lang w:val="en-US" w:eastAsia="zh-CN" w:bidi="hi-IN"/>
+        </w:rPr>
+        <w:t>When FiO2, Baby Pressure are within limits (5% and 0.35cmH2O), move from “ADJUSTING TO NEW SETPOINT” screen to “Running” screen.</w:t>
+      </w:r>
+    </w:p>
+    <w:p>
+      <w:pPr>
+        <w:pStyle w:val="Heading2"/>
+        <w:bidi w:val="0"/>
+        <w:jc w:val="left"/>
+        <w:rPr/>
+      </w:pPr>
+      <w:r>
+        <w:rPr/>
+        <w:t>Version 2.</w:t>
+      </w:r>
+      <w:r>
+        <w:rPr>
+          <w:rFonts w:eastAsia="Microsoft YaHei" w:cs="Lucida Sans"/>
+          <w:b/>
+          <w:bCs/>
+          <w:color w:val="auto"/>
+          <w:kern w:val="2"/>
+          <w:sz w:val="32"/>
+          <w:szCs w:val="32"/>
+          <w:lang w:val="en-US" w:eastAsia="zh-CN" w:bidi="hi-IN"/>
+        </w:rPr>
+        <w:t>2.6</w:t>
+      </w:r>
+    </w:p>
+    <w:p>
+      <w:pPr>
+        <w:pStyle w:val="TextBody"/>
+        <w:numPr>
+          <w:ilvl w:val="0"/>
+          <w:numId w:val="3"/>
+        </w:numPr>
+        <w:bidi w:val="0"/>
+        <w:jc w:val="left"/>
+        <w:rPr>
+          <w:rFonts w:ascii="Liberation Serif" w:hAnsi="Liberation Serif" w:eastAsia="NSimSun" w:cs="Lucida Sans"/>
+          <w:b w:val="false"/>
+          <w:b w:val="false"/>
+          <w:bCs w:val="false"/>
+          <w:color w:val="auto"/>
+          <w:kern w:val="2"/>
+          <w:sz w:val="24"/>
+          <w:szCs w:val="24"/>
+          <w:lang w:val="en-US" w:eastAsia="zh-CN" w:bidi="hi-IN"/>
+        </w:rPr>
+      </w:pPr>
+      <w:r>
+        <w:rPr>
+          <w:rFonts w:eastAsia="NSimSun" w:cs="Lucida Sans"/>
+          <w:b w:val="false"/>
+          <w:bCs w:val="false"/>
+          <w:color w:val="auto"/>
+          <w:kern w:val="2"/>
+          <w:sz w:val="24"/>
+          <w:szCs w:val="24"/>
+          <w:lang w:val="en-US" w:eastAsia="zh-CN" w:bidi="hi-IN"/>
+        </w:rPr>
         <w:t>BUG FIX: fix assignments of Pressure and FiO2 setpoints; use 3.0 and 21.0 as default (if nothing in FLASH), don’t read setpoints from knobs unless knob selection is enabled.</w:t>
       </w:r>
     </w:p>
@@ -184,20 +362,7 @@
           <w:szCs w:val="24"/>
           <w:lang w:val="en-US" w:eastAsia="zh-CN" w:bidi="hi-IN"/>
         </w:rPr>
-        <w:t xml:space="preserve">NEW BEHAVIOR: </w:t>
-      </w:r>
-      <w:r>
-        <w:rPr>
-          <w:rFonts w:eastAsia="NSimSun" w:cs="Lucida Sans"/>
-          <w:b w:val="false"/>
-          <w:bCs w:val="false"/>
-          <w:color w:val="auto"/>
-          <w:kern w:val="2"/>
-          <w:sz w:val="24"/>
-          <w:szCs w:val="24"/>
-          <w:lang w:val="en-US" w:eastAsia="zh-CN" w:bidi="hi-IN"/>
-        </w:rPr>
-        <w:t>flow of states between “ready to run” to “ramping” to “running” now smooth; “Pause” button now shuts down system</w:t>
+        <w:t>NEW BEHAVIOR: flow of states between “ready to run” to “ramping” to “running” now smooth; “Pause” button now shuts down system</w:t>
       </w:r>
     </w:p>
     <w:p>
@@ -229,20 +394,7 @@
           <w:szCs w:val="24"/>
           <w:lang w:val="en-US" w:eastAsia="zh-CN" w:bidi="hi-IN"/>
         </w:rPr>
-        <w:t>N</w:t>
-      </w:r>
-      <w:r>
-        <w:rPr>
-          <w:rFonts w:eastAsia="NSimSun" w:cs="Lucida Sans"/>
-          <w:b w:val="false"/>
-          <w:bCs w:val="false"/>
-          <w:color w:val="auto"/>
-          <w:kern w:val="2"/>
-          <w:sz w:val="24"/>
-          <w:szCs w:val="24"/>
-          <w:lang w:val="en-US" w:eastAsia="zh-CN" w:bidi="hi-IN"/>
-        </w:rPr>
-        <w:t>EW BEHAVIOR: the “Self Test” screen will now start a “c_factor_calibration”.  The old behavior was to start a “power_on_self_test”, which was wrong.</w:t>
+        <w:t>NEW BEHAVIOR: the “Self Test” screen will now start a “c_factor_calibration”.  The old behavior was to start a “power_on_self_test”, which was wrong.</w:t>
       </w:r>
     </w:p>
     <w:p>
@@ -1508,12 +1660,12 @@
               <wp:anchor behindDoc="0" distT="0" distB="0" distL="0" distR="0" simplePos="0" locked="0" layoutInCell="0" allowOverlap="1" relativeHeight="7">
                 <wp:simplePos x="0" y="0"/>
                 <wp:positionH relativeFrom="column">
-                  <wp:posOffset>-183515</wp:posOffset>
+                  <wp:posOffset>-182880</wp:posOffset>
                 </wp:positionH>
                 <wp:positionV relativeFrom="paragraph">
-                  <wp:posOffset>-41275</wp:posOffset>
+                  <wp:posOffset>-40640</wp:posOffset>
                 </wp:positionV>
-                <wp:extent cx="1746885" cy="1270"/>
+                <wp:extent cx="1747520" cy="1270"/>
                 <wp:effectExtent l="0" t="0" r="0" b="0"/>
                 <wp:wrapNone/>
                 <wp:docPr id="2" name="Shape1_4"/>
@@ -1524,7 +1676,7 @@
                       <wps:spPr>
                         <a:xfrm>
                           <a:off x="0" y="0"/>
-                          <a:ext cx="1746360" cy="0"/>
+                          <a:ext cx="1746720" cy="0"/>
                         </a:xfrm>
                         <a:prstGeom prst="line">
                           <a:avLst/>
@@ -1550,7 +1702,7 @@
           </mc:Choice>
           <mc:Fallback>
             <w:pict>
-              <v:line id="shape_0" from="-14.45pt,-3.25pt" to="123pt,-3.25pt" ID="Shape1_4" stroked="t" style="position:absolute">
+              <v:line id="shape_0" from="-14.4pt,-3.2pt" to="123.1pt,-3.2pt" ID="Shape1_4" stroked="t" style="position:absolute">
                 <v:stroke color="#3465a4" joinstyle="round" endcap="flat"/>
                 <v:fill o:detectmouseclick="t" on="false"/>
                 <w10:wrap type="none"/>
@@ -1667,12 +1819,12 @@
               <wp:anchor behindDoc="0" distT="0" distB="0" distL="0" distR="0" simplePos="0" locked="0" layoutInCell="0" allowOverlap="1" relativeHeight="6">
                 <wp:simplePos x="0" y="0"/>
                 <wp:positionH relativeFrom="column">
-                  <wp:posOffset>-183515</wp:posOffset>
+                  <wp:posOffset>-182880</wp:posOffset>
                 </wp:positionH>
                 <wp:positionV relativeFrom="paragraph">
-                  <wp:posOffset>-41275</wp:posOffset>
+                  <wp:posOffset>-40640</wp:posOffset>
                 </wp:positionV>
-                <wp:extent cx="1746885" cy="1270"/>
+                <wp:extent cx="1747520" cy="1270"/>
                 <wp:effectExtent l="0" t="0" r="0" b="0"/>
                 <wp:wrapNone/>
                 <wp:docPr id="3" name="Shape1_3"/>
@@ -1683,7 +1835,7 @@
                       <wps:spPr>
                         <a:xfrm>
                           <a:off x="0" y="0"/>
-                          <a:ext cx="1746360" cy="0"/>
+                          <a:ext cx="1746720" cy="0"/>
                         </a:xfrm>
                         <a:prstGeom prst="line">
                           <a:avLst/>
@@ -1709,7 +1861,7 @@
           </mc:Choice>
           <mc:Fallback>
             <w:pict>
-              <v:line id="shape_0" from="-14.45pt,-3.25pt" to="123pt,-3.25pt" ID="Shape1_3" stroked="t" style="position:absolute">
+              <v:line id="shape_0" from="-14.4pt,-3.2pt" to="123.1pt,-3.2pt" ID="Shape1_3" stroked="t" style="position:absolute">
                 <v:stroke color="#3465a4" joinstyle="round" endcap="flat"/>
                 <v:fill o:detectmouseclick="t" on="false"/>
                 <w10:wrap type="none"/>
@@ -1797,12 +1949,12 @@
               <wp:anchor behindDoc="0" distT="0" distB="0" distL="0" distR="0" simplePos="0" locked="0" layoutInCell="0" allowOverlap="1" relativeHeight="5">
                 <wp:simplePos x="0" y="0"/>
                 <wp:positionH relativeFrom="column">
-                  <wp:posOffset>-137795</wp:posOffset>
+                  <wp:posOffset>-137160</wp:posOffset>
                 </wp:positionH>
                 <wp:positionV relativeFrom="paragraph">
-                  <wp:posOffset>-54610</wp:posOffset>
+                  <wp:posOffset>-53975</wp:posOffset>
                 </wp:positionV>
-                <wp:extent cx="1746885" cy="1270"/>
+                <wp:extent cx="1747520" cy="1270"/>
                 <wp:effectExtent l="0" t="0" r="0" b="0"/>
                 <wp:wrapNone/>
                 <wp:docPr id="4" name="Shape1_2"/>
@@ -1813,7 +1965,7 @@
                       <wps:spPr>
                         <a:xfrm>
                           <a:off x="0" y="0"/>
-                          <a:ext cx="1746360" cy="0"/>
+                          <a:ext cx="1746720" cy="0"/>
                         </a:xfrm>
                         <a:prstGeom prst="line">
                           <a:avLst/>
@@ -1839,7 +1991,7 @@
           </mc:Choice>
           <mc:Fallback>
             <w:pict>
-              <v:line id="shape_0" from="-10.85pt,-4.3pt" to="126.6pt,-4.3pt" ID="Shape1_2" stroked="t" style="position:absolute">
+              <v:line id="shape_0" from="-10.8pt,-4.25pt" to="126.7pt,-4.25pt" ID="Shape1_2" stroked="t" style="position:absolute">
                 <v:stroke color="#3465a4" joinstyle="round" endcap="flat"/>
                 <v:fill o:detectmouseclick="t" on="false"/>
                 <w10:wrap type="none"/>
@@ -2011,12 +2163,12 @@
               <wp:anchor behindDoc="0" distT="0" distB="0" distL="0" distR="0" simplePos="0" locked="0" layoutInCell="0" allowOverlap="1" relativeHeight="4">
                 <wp:simplePos x="0" y="0"/>
                 <wp:positionH relativeFrom="column">
-                  <wp:posOffset>-137795</wp:posOffset>
+                  <wp:posOffset>-137160</wp:posOffset>
                 </wp:positionH>
                 <wp:positionV relativeFrom="paragraph">
-                  <wp:posOffset>-54610</wp:posOffset>
+                  <wp:posOffset>-53975</wp:posOffset>
                 </wp:positionV>
-                <wp:extent cx="1746885" cy="1270"/>
+                <wp:extent cx="1747520" cy="1270"/>
                 <wp:effectExtent l="0" t="0" r="0" b="0"/>
                 <wp:wrapNone/>
                 <wp:docPr id="5" name="Shape1_1"/>
@@ -2027,7 +2179,7 @@
                       <wps:spPr>
                         <a:xfrm>
                           <a:off x="0" y="0"/>
-                          <a:ext cx="1746360" cy="0"/>
+                          <a:ext cx="1746720" cy="0"/>
                         </a:xfrm>
                         <a:prstGeom prst="line">
                           <a:avLst/>
@@ -2053,7 +2205,7 @@
           </mc:Choice>
           <mc:Fallback>
             <w:pict>
-              <v:line id="shape_0" from="-10.85pt,-4.3pt" to="126.6pt,-4.3pt" ID="Shape1_1" stroked="t" style="position:absolute">
+              <v:line id="shape_0" from="-10.8pt,-4.25pt" to="126.7pt,-4.25pt" ID="Shape1_1" stroked="t" style="position:absolute">
                 <v:stroke color="#3465a4" joinstyle="round" endcap="flat"/>
                 <v:fill o:detectmouseclick="t" on="false"/>
                 <w10:wrap type="none"/>
@@ -2253,12 +2405,12 @@
               <wp:anchor behindDoc="0" distT="0" distB="0" distL="0" distR="0" simplePos="0" locked="0" layoutInCell="0" allowOverlap="1" relativeHeight="3">
                 <wp:simplePos x="0" y="0"/>
                 <wp:positionH relativeFrom="column">
-                  <wp:posOffset>-92075</wp:posOffset>
+                  <wp:posOffset>-91440</wp:posOffset>
                 </wp:positionH>
                 <wp:positionV relativeFrom="paragraph">
-                  <wp:posOffset>-61595</wp:posOffset>
+                  <wp:posOffset>-60960</wp:posOffset>
                 </wp:positionV>
-                <wp:extent cx="1746885" cy="1270"/>
+                <wp:extent cx="1747520" cy="1270"/>
                 <wp:effectExtent l="0" t="0" r="0" b="0"/>
                 <wp:wrapNone/>
                 <wp:docPr id="6" name="Shape1_0"/>
@@ -2269,7 +2421,7 @@
                       <wps:spPr>
                         <a:xfrm>
                           <a:off x="0" y="0"/>
-                          <a:ext cx="1746360" cy="0"/>
+                          <a:ext cx="1746720" cy="0"/>
                         </a:xfrm>
                         <a:prstGeom prst="line">
                           <a:avLst/>
@@ -2295,7 +2447,7 @@
           </mc:Choice>
           <mc:Fallback>
             <w:pict>
-              <v:line id="shape_0" from="-7.25pt,-4.85pt" to="130.2pt,-4.85pt" ID="Shape1_0" stroked="t" style="position:absolute">
+              <v:line id="shape_0" from="-7.2pt,-4.8pt" to="130.3pt,-4.8pt" ID="Shape1_0" stroked="t" style="position:absolute">
                 <v:stroke color="#3465a4" joinstyle="round" endcap="flat"/>
                 <v:fill o:detectmouseclick="t" on="false"/>
                 <w10:wrap type="none"/>

</xml_diff>

<commit_message>
v1.1.9 - Alarm screens active with firmware v2.2.8 version
</commit_message>
<xml_diff>
--- a/bin/Debug/ReleaseNotes.docx
+++ b/bin/Debug/ReleaseNotes.docx
@@ -30,12 +30,12 @@
               <wp:anchor behindDoc="0" distT="0" distB="0" distL="0" distR="0" simplePos="0" locked="0" layoutInCell="0" allowOverlap="1" relativeHeight="2">
                 <wp:simplePos x="0" y="0"/>
                 <wp:positionH relativeFrom="column">
-                  <wp:posOffset>-201930</wp:posOffset>
+                  <wp:posOffset>-201295</wp:posOffset>
                 </wp:positionH>
                 <wp:positionV relativeFrom="paragraph">
                   <wp:posOffset>79375</wp:posOffset>
                 </wp:positionV>
-                <wp:extent cx="6075680" cy="1270"/>
+                <wp:extent cx="6076315" cy="1270"/>
                 <wp:effectExtent l="0" t="0" r="0" b="0"/>
                 <wp:wrapNone/>
                 <wp:docPr id="1" name="Shape1"/>
@@ -46,7 +46,7 @@
                       <wps:spPr>
                         <a:xfrm>
                           <a:off x="0" y="0"/>
-                          <a:ext cx="6075000" cy="0"/>
+                          <a:ext cx="6075720" cy="0"/>
                         </a:xfrm>
                         <a:prstGeom prst="line">
                           <a:avLst/>
@@ -72,7 +72,7 @@
           </mc:Choice>
           <mc:Fallback>
             <w:pict>
-              <v:line id="shape_0" from="-15.9pt,6.25pt" to="462.4pt,6.25pt" ID="Shape1" stroked="t" style="position:absolute">
+              <v:line id="shape_0" from="-15.85pt,6.25pt" to="462.5pt,6.25pt" ID="Shape1" stroked="t" style="position:absolute">
                 <v:stroke color="#3465a4" joinstyle="round" endcap="flat"/>
                 <v:fill o:detectmouseclick="t" on="false"/>
                 <w10:wrap type="none"/>
@@ -117,7 +117,7 @@
           <w:szCs w:val="32"/>
           <w:lang w:val="en-US" w:eastAsia="zh-CN" w:bidi="hi-IN"/>
         </w:rPr>
-        <w:t>7</w:t>
+        <w:t>8</w:t>
       </w:r>
     </w:p>
     <w:p>
@@ -165,7 +165,137 @@
           <w:szCs w:val="24"/>
           <w:lang w:val="en-US" w:eastAsia="zh-CN" w:bidi="hi-IN"/>
         </w:rPr>
-        <w:t>Make FiO2 Control loop more responsive by changing PID parameters (using 50PSI pressure)</w:t>
+        <w:t xml:space="preserve">FiO2 calculation is unstable at low flows (low blower settings), so don’t calculate FiO2 until blower above 100.  </w:t>
+      </w:r>
+    </w:p>
+    <w:p>
+      <w:pPr>
+        <w:pStyle w:val="TextBody"/>
+        <w:numPr>
+          <w:ilvl w:val="0"/>
+          <w:numId w:val="3"/>
+        </w:numPr>
+        <w:bidi w:val="0"/>
+        <w:jc w:val="left"/>
+        <w:rPr>
+          <w:rFonts w:ascii="Liberation Serif" w:hAnsi="Liberation Serif" w:eastAsia="NSimSun" w:cs="Lucida Sans"/>
+          <w:b w:val="false"/>
+          <w:b w:val="false"/>
+          <w:bCs w:val="false"/>
+          <w:color w:val="auto"/>
+          <w:kern w:val="2"/>
+          <w:sz w:val="24"/>
+          <w:szCs w:val="24"/>
+          <w:lang w:val="en-US" w:eastAsia="zh-CN" w:bidi="hi-IN"/>
+        </w:rPr>
+      </w:pPr>
+      <w:r>
+        <w:rPr>
+          <w:rFonts w:eastAsia="NSimSun" w:cs="Lucida Sans"/>
+          <w:b w:val="false"/>
+          <w:bCs w:val="false"/>
+          <w:color w:val="auto"/>
+          <w:kern w:val="2"/>
+          <w:sz w:val="24"/>
+          <w:szCs w:val="24"/>
+          <w:lang w:val="en-US" w:eastAsia="zh-CN" w:bidi="hi-IN"/>
+        </w:rPr>
+        <w:t>FEATURE: state machine cycles through available Alarm screens (using “Next Alarm” button) and coordinates with FlowWorks on Windows.</w:t>
+      </w:r>
+    </w:p>
+    <w:p>
+      <w:pPr>
+        <w:pStyle w:val="TextBody"/>
+        <w:numPr>
+          <w:ilvl w:val="0"/>
+          <w:numId w:val="3"/>
+        </w:numPr>
+        <w:bidi w:val="0"/>
+        <w:jc w:val="left"/>
+        <w:rPr>
+          <w:rFonts w:ascii="Liberation Serif" w:hAnsi="Liberation Serif" w:eastAsia="NSimSun" w:cs="Lucida Sans"/>
+          <w:b w:val="false"/>
+          <w:b w:val="false"/>
+          <w:bCs w:val="false"/>
+          <w:color w:val="auto"/>
+          <w:kern w:val="2"/>
+          <w:sz w:val="24"/>
+          <w:szCs w:val="24"/>
+          <w:lang w:val="en-US" w:eastAsia="zh-CN" w:bidi="hi-IN"/>
+        </w:rPr>
+      </w:pPr>
+      <w:r>
+        <w:rPr>
+          <w:rFonts w:eastAsia="NSimSun" w:cs="Lucida Sans"/>
+          <w:b w:val="false"/>
+          <w:bCs w:val="false"/>
+          <w:color w:val="auto"/>
+          <w:kern w:val="2"/>
+          <w:sz w:val="24"/>
+          <w:szCs w:val="24"/>
+          <w:lang w:val="en-US" w:eastAsia="zh-CN" w:bidi="hi-IN"/>
+        </w:rPr>
+        <w:t>FEATURE: add yellow, green and red LED’s to states “ramping up”, “running” and “alarms”.</w:t>
+      </w:r>
+    </w:p>
+    <w:p>
+      <w:pPr>
+        <w:pStyle w:val="Heading2"/>
+        <w:bidi w:val="0"/>
+        <w:jc w:val="left"/>
+        <w:rPr/>
+      </w:pPr>
+      <w:r>
+        <w:rPr/>
+        <w:t>Version 2.</w:t>
+      </w:r>
+      <w:r>
+        <w:rPr>
+          <w:rFonts w:eastAsia="Microsoft YaHei" w:cs="Lucida Sans"/>
+          <w:b/>
+          <w:bCs/>
+          <w:color w:val="auto"/>
+          <w:kern w:val="2"/>
+          <w:sz w:val="32"/>
+          <w:szCs w:val="32"/>
+          <w:lang w:val="en-US" w:eastAsia="zh-CN" w:bidi="hi-IN"/>
+        </w:rPr>
+        <w:t>2.7</w:t>
+      </w:r>
+    </w:p>
+    <w:p>
+      <w:pPr>
+        <w:pStyle w:val="TextBody"/>
+        <w:numPr>
+          <w:ilvl w:val="0"/>
+          <w:numId w:val="3"/>
+        </w:numPr>
+        <w:bidi w:val="0"/>
+        <w:jc w:val="left"/>
+        <w:rPr>
+          <w:rFonts w:ascii="Liberation Serif" w:hAnsi="Liberation Serif" w:eastAsia="NSimSun" w:cs="Lucida Sans"/>
+          <w:b w:val="false"/>
+          <w:b w:val="false"/>
+          <w:bCs w:val="false"/>
+          <w:color w:val="auto"/>
+          <w:kern w:val="2"/>
+          <w:sz w:val="24"/>
+          <w:szCs w:val="24"/>
+          <w:lang w:val="en-US" w:eastAsia="zh-CN" w:bidi="hi-IN"/>
+        </w:rPr>
+      </w:pPr>
+      <w:r>
+        <w:rPr>
+          <w:rFonts w:eastAsia="NSimSun" w:cs="Lucida Sans"/>
+          <w:b w:val="false"/>
+          <w:bCs w:val="false"/>
+          <w:color w:val="auto"/>
+          <w:kern w:val="2"/>
+          <w:sz w:val="24"/>
+          <w:szCs w:val="24"/>
+          <w:lang w:val="en-US" w:eastAsia="zh-CN" w:bidi="hi-IN"/>
+        </w:rPr>
+        <w:t>BUG FIX:  Make FiO2 Control loop more responsive by changing PID parameters (using 50PSI pressure)</w:t>
       </w:r>
     </w:p>
     <w:p>
@@ -1660,12 +1790,12 @@
               <wp:anchor behindDoc="0" distT="0" distB="0" distL="0" distR="0" simplePos="0" locked="0" layoutInCell="0" allowOverlap="1" relativeHeight="7">
                 <wp:simplePos x="0" y="0"/>
                 <wp:positionH relativeFrom="column">
-                  <wp:posOffset>-182880</wp:posOffset>
+                  <wp:posOffset>-182245</wp:posOffset>
                 </wp:positionH>
                 <wp:positionV relativeFrom="paragraph">
-                  <wp:posOffset>-40640</wp:posOffset>
+                  <wp:posOffset>-40005</wp:posOffset>
                 </wp:positionV>
-                <wp:extent cx="1747520" cy="1270"/>
+                <wp:extent cx="1748155" cy="1270"/>
                 <wp:effectExtent l="0" t="0" r="0" b="0"/>
                 <wp:wrapNone/>
                 <wp:docPr id="2" name="Shape1_4"/>
@@ -1676,7 +1806,7 @@
                       <wps:spPr>
                         <a:xfrm>
                           <a:off x="0" y="0"/>
-                          <a:ext cx="1746720" cy="0"/>
+                          <a:ext cx="1747440" cy="0"/>
                         </a:xfrm>
                         <a:prstGeom prst="line">
                           <a:avLst/>
@@ -1702,7 +1832,7 @@
           </mc:Choice>
           <mc:Fallback>
             <w:pict>
-              <v:line id="shape_0" from="-14.4pt,-3.2pt" to="123.1pt,-3.2pt" ID="Shape1_4" stroked="t" style="position:absolute">
+              <v:line id="shape_0" from="-14.35pt,-3.15pt" to="123.2pt,-3.15pt" ID="Shape1_4" stroked="t" style="position:absolute">
                 <v:stroke color="#3465a4" joinstyle="round" endcap="flat"/>
                 <v:fill o:detectmouseclick="t" on="false"/>
                 <w10:wrap type="none"/>
@@ -1819,12 +1949,12 @@
               <wp:anchor behindDoc="0" distT="0" distB="0" distL="0" distR="0" simplePos="0" locked="0" layoutInCell="0" allowOverlap="1" relativeHeight="6">
                 <wp:simplePos x="0" y="0"/>
                 <wp:positionH relativeFrom="column">
-                  <wp:posOffset>-182880</wp:posOffset>
+                  <wp:posOffset>-182245</wp:posOffset>
                 </wp:positionH>
                 <wp:positionV relativeFrom="paragraph">
-                  <wp:posOffset>-40640</wp:posOffset>
+                  <wp:posOffset>-40005</wp:posOffset>
                 </wp:positionV>
-                <wp:extent cx="1747520" cy="1270"/>
+                <wp:extent cx="1748155" cy="1270"/>
                 <wp:effectExtent l="0" t="0" r="0" b="0"/>
                 <wp:wrapNone/>
                 <wp:docPr id="3" name="Shape1_3"/>
@@ -1835,7 +1965,7 @@
                       <wps:spPr>
                         <a:xfrm>
                           <a:off x="0" y="0"/>
-                          <a:ext cx="1746720" cy="0"/>
+                          <a:ext cx="1747440" cy="0"/>
                         </a:xfrm>
                         <a:prstGeom prst="line">
                           <a:avLst/>
@@ -1861,7 +1991,7 @@
           </mc:Choice>
           <mc:Fallback>
             <w:pict>
-              <v:line id="shape_0" from="-14.4pt,-3.2pt" to="123.1pt,-3.2pt" ID="Shape1_3" stroked="t" style="position:absolute">
+              <v:line id="shape_0" from="-14.35pt,-3.15pt" to="123.2pt,-3.15pt" ID="Shape1_3" stroked="t" style="position:absolute">
                 <v:stroke color="#3465a4" joinstyle="round" endcap="flat"/>
                 <v:fill o:detectmouseclick="t" on="false"/>
                 <w10:wrap type="none"/>
@@ -1949,12 +2079,12 @@
               <wp:anchor behindDoc="0" distT="0" distB="0" distL="0" distR="0" simplePos="0" locked="0" layoutInCell="0" allowOverlap="1" relativeHeight="5">
                 <wp:simplePos x="0" y="0"/>
                 <wp:positionH relativeFrom="column">
-                  <wp:posOffset>-137160</wp:posOffset>
+                  <wp:posOffset>-136525</wp:posOffset>
                 </wp:positionH>
                 <wp:positionV relativeFrom="paragraph">
-                  <wp:posOffset>-53975</wp:posOffset>
+                  <wp:posOffset>-53340</wp:posOffset>
                 </wp:positionV>
-                <wp:extent cx="1747520" cy="1270"/>
+                <wp:extent cx="1748155" cy="1270"/>
                 <wp:effectExtent l="0" t="0" r="0" b="0"/>
                 <wp:wrapNone/>
                 <wp:docPr id="4" name="Shape1_2"/>
@@ -1965,7 +2095,7 @@
                       <wps:spPr>
                         <a:xfrm>
                           <a:off x="0" y="0"/>
-                          <a:ext cx="1746720" cy="0"/>
+                          <a:ext cx="1747440" cy="0"/>
                         </a:xfrm>
                         <a:prstGeom prst="line">
                           <a:avLst/>
@@ -1991,7 +2121,7 @@
           </mc:Choice>
           <mc:Fallback>
             <w:pict>
-              <v:line id="shape_0" from="-10.8pt,-4.25pt" to="126.7pt,-4.25pt" ID="Shape1_2" stroked="t" style="position:absolute">
+              <v:line id="shape_0" from="-10.75pt,-4.2pt" to="126.8pt,-4.2pt" ID="Shape1_2" stroked="t" style="position:absolute">
                 <v:stroke color="#3465a4" joinstyle="round" endcap="flat"/>
                 <v:fill o:detectmouseclick="t" on="false"/>
                 <w10:wrap type="none"/>
@@ -2163,12 +2293,12 @@
               <wp:anchor behindDoc="0" distT="0" distB="0" distL="0" distR="0" simplePos="0" locked="0" layoutInCell="0" allowOverlap="1" relativeHeight="4">
                 <wp:simplePos x="0" y="0"/>
                 <wp:positionH relativeFrom="column">
-                  <wp:posOffset>-137160</wp:posOffset>
+                  <wp:posOffset>-136525</wp:posOffset>
                 </wp:positionH>
                 <wp:positionV relativeFrom="paragraph">
-                  <wp:posOffset>-53975</wp:posOffset>
+                  <wp:posOffset>-53340</wp:posOffset>
                 </wp:positionV>
-                <wp:extent cx="1747520" cy="1270"/>
+                <wp:extent cx="1748155" cy="1270"/>
                 <wp:effectExtent l="0" t="0" r="0" b="0"/>
                 <wp:wrapNone/>
                 <wp:docPr id="5" name="Shape1_1"/>
@@ -2179,7 +2309,7 @@
                       <wps:spPr>
                         <a:xfrm>
                           <a:off x="0" y="0"/>
-                          <a:ext cx="1746720" cy="0"/>
+                          <a:ext cx="1747440" cy="0"/>
                         </a:xfrm>
                         <a:prstGeom prst="line">
                           <a:avLst/>
@@ -2205,7 +2335,7 @@
           </mc:Choice>
           <mc:Fallback>
             <w:pict>
-              <v:line id="shape_0" from="-10.8pt,-4.25pt" to="126.7pt,-4.25pt" ID="Shape1_1" stroked="t" style="position:absolute">
+              <v:line id="shape_0" from="-10.75pt,-4.2pt" to="126.8pt,-4.2pt" ID="Shape1_1" stroked="t" style="position:absolute">
                 <v:stroke color="#3465a4" joinstyle="round" endcap="flat"/>
                 <v:fill o:detectmouseclick="t" on="false"/>
                 <w10:wrap type="none"/>
@@ -2405,12 +2535,12 @@
               <wp:anchor behindDoc="0" distT="0" distB="0" distL="0" distR="0" simplePos="0" locked="0" layoutInCell="0" allowOverlap="1" relativeHeight="3">
                 <wp:simplePos x="0" y="0"/>
                 <wp:positionH relativeFrom="column">
-                  <wp:posOffset>-91440</wp:posOffset>
+                  <wp:posOffset>-90805</wp:posOffset>
                 </wp:positionH>
                 <wp:positionV relativeFrom="paragraph">
-                  <wp:posOffset>-60960</wp:posOffset>
+                  <wp:posOffset>-60325</wp:posOffset>
                 </wp:positionV>
-                <wp:extent cx="1747520" cy="1270"/>
+                <wp:extent cx="1748155" cy="1270"/>
                 <wp:effectExtent l="0" t="0" r="0" b="0"/>
                 <wp:wrapNone/>
                 <wp:docPr id="6" name="Shape1_0"/>
@@ -2421,7 +2551,7 @@
                       <wps:spPr>
                         <a:xfrm>
                           <a:off x="0" y="0"/>
-                          <a:ext cx="1746720" cy="0"/>
+                          <a:ext cx="1747440" cy="0"/>
                         </a:xfrm>
                         <a:prstGeom prst="line">
                           <a:avLst/>
@@ -2447,7 +2577,7 @@
           </mc:Choice>
           <mc:Fallback>
             <w:pict>
-              <v:line id="shape_0" from="-7.2pt,-4.8pt" to="130.3pt,-4.8pt" ID="Shape1_0" stroked="t" style="position:absolute">
+              <v:line id="shape_0" from="-7.15pt,-4.75pt" to="130.4pt,-4.75pt" ID="Shape1_0" stroked="t" style="position:absolute">
                 <v:stroke color="#3465a4" joinstyle="round" endcap="flat"/>
                 <v:fill o:detectmouseclick="t" on="false"/>
                 <w10:wrap type="none"/>

</xml_diff>

<commit_message>
Support battery charge in Simulation screen
</commit_message>
<xml_diff>
--- a/bin/Debug/ReleaseNotes.docx
+++ b/bin/Debug/ReleaseNotes.docx
@@ -30,12 +30,12 @@
               <wp:anchor behindDoc="0" distT="0" distB="0" distL="0" distR="0" simplePos="0" locked="0" layoutInCell="0" allowOverlap="1" relativeHeight="2">
                 <wp:simplePos x="0" y="0"/>
                 <wp:positionH relativeFrom="column">
-                  <wp:posOffset>-201295</wp:posOffset>
+                  <wp:posOffset>-199390</wp:posOffset>
                 </wp:positionH>
                 <wp:positionV relativeFrom="paragraph">
                   <wp:posOffset>79375</wp:posOffset>
                 </wp:positionV>
-                <wp:extent cx="6076315" cy="1270"/>
+                <wp:extent cx="6078220" cy="1270"/>
                 <wp:effectExtent l="0" t="0" r="0" b="0"/>
                 <wp:wrapNone/>
                 <wp:docPr id="1" name="Shape1"/>
@@ -46,7 +46,7 @@
                       <wps:spPr>
                         <a:xfrm>
                           <a:off x="0" y="0"/>
-                          <a:ext cx="6075720" cy="0"/>
+                          <a:ext cx="6077520" cy="0"/>
                         </a:xfrm>
                         <a:prstGeom prst="line">
                           <a:avLst/>
@@ -72,7 +72,7 @@
           </mc:Choice>
           <mc:Fallback>
             <w:pict>
-              <v:line id="shape_0" from="-15.85pt,6.25pt" to="462.5pt,6.25pt" ID="Shape1" stroked="t" style="position:absolute">
+              <v:line id="shape_0" from="-15.7pt,6.25pt" to="462.8pt,6.25pt" ID="Shape1" stroked="t" style="position:absolute">
                 <v:stroke color="#3465a4" joinstyle="round" endcap="flat"/>
                 <v:fill o:detectmouseclick="t" on="false"/>
                 <w10:wrap type="none"/>
@@ -104,7 +104,7 @@
           <w:szCs w:val="32"/>
           <w:lang w:val="en-US" w:eastAsia="zh-CN" w:bidi="hi-IN"/>
         </w:rPr>
-        <w:t>2.</w:t>
+        <w:t>2.1</w:t>
       </w:r>
       <w:r>
         <w:rPr>
@@ -117,55 +117,359 @@
           <w:szCs w:val="32"/>
           <w:lang w:val="en-US" w:eastAsia="zh-CN" w:bidi="hi-IN"/>
         </w:rPr>
-        <w:t>8</w:t>
-      </w:r>
-    </w:p>
-    <w:p>
-      <w:pPr>
-        <w:pStyle w:val="TextBody"/>
-        <w:numPr>
-          <w:ilvl w:val="0"/>
-          <w:numId w:val="3"/>
-        </w:numPr>
-        <w:bidi w:val="0"/>
-        <w:jc w:val="left"/>
-        <w:rPr>
-          <w:rFonts w:ascii="Liberation Serif" w:hAnsi="Liberation Serif" w:eastAsia="NSimSun" w:cs="Lucida Sans"/>
-          <w:b w:val="false"/>
-          <w:b w:val="false"/>
-          <w:bCs w:val="false"/>
-          <w:color w:val="auto"/>
-          <w:kern w:val="2"/>
-          <w:sz w:val="24"/>
-          <w:szCs w:val="24"/>
-          <w:lang w:val="en-US" w:eastAsia="zh-CN" w:bidi="hi-IN"/>
-        </w:rPr>
-      </w:pPr>
-      <w:r>
-        <w:rPr>
-          <w:rFonts w:eastAsia="NSimSun" w:cs="Lucida Sans"/>
-          <w:b w:val="false"/>
-          <w:bCs w:val="false"/>
-          <w:color w:val="auto"/>
-          <w:kern w:val="2"/>
-          <w:sz w:val="24"/>
-          <w:szCs w:val="24"/>
-          <w:lang w:val="en-US" w:eastAsia="zh-CN" w:bidi="hi-IN"/>
-        </w:rPr>
-        <w:t xml:space="preserve">BUG FIX:  </w:t>
-      </w:r>
-      <w:r>
-        <w:rPr>
-          <w:rFonts w:eastAsia="NSimSun" w:cs="Lucida Sans"/>
-          <w:b w:val="false"/>
-          <w:bCs w:val="false"/>
-          <w:color w:val="auto"/>
-          <w:kern w:val="2"/>
-          <w:sz w:val="24"/>
-          <w:szCs w:val="24"/>
-          <w:lang w:val="en-US" w:eastAsia="zh-CN" w:bidi="hi-IN"/>
-        </w:rPr>
-        <w:t xml:space="preserve">FiO2 calculation is unstable at low flows (low blower settings), so don’t calculate FiO2 until blower above 100.  </w:t>
+        <w:t>1</w:t>
+      </w:r>
+    </w:p>
+    <w:p>
+      <w:pPr>
+        <w:pStyle w:val="TextBody"/>
+        <w:numPr>
+          <w:ilvl w:val="0"/>
+          <w:numId w:val="3"/>
+        </w:numPr>
+        <w:bidi w:val="0"/>
+        <w:jc w:val="left"/>
+        <w:rPr>
+          <w:rFonts w:ascii="Liberation Serif" w:hAnsi="Liberation Serif" w:eastAsia="NSimSun" w:cs="Lucida Sans"/>
+          <w:b w:val="false"/>
+          <w:b w:val="false"/>
+          <w:bCs w:val="false"/>
+          <w:color w:val="auto"/>
+          <w:kern w:val="2"/>
+          <w:sz w:val="24"/>
+          <w:szCs w:val="24"/>
+          <w:lang w:val="en-US" w:eastAsia="zh-CN" w:bidi="hi-IN"/>
+        </w:rPr>
+      </w:pPr>
+      <w:r>
+        <w:rPr>
+          <w:rFonts w:eastAsia="NSimSun" w:cs="Lucida Sans"/>
+          <w:b w:val="false"/>
+          <w:bCs w:val="false"/>
+          <w:color w:val="auto"/>
+          <w:kern w:val="2"/>
+          <w:sz w:val="24"/>
+          <w:szCs w:val="24"/>
+          <w:lang w:val="en-US" w:eastAsia="zh-CN" w:bidi="hi-IN"/>
+        </w:rPr>
+        <w:t>NEW FEATURE</w:t>
+      </w:r>
+      <w:r>
+        <w:rPr>
+          <w:rFonts w:eastAsia="NSimSun" w:cs="Lucida Sans"/>
+          <w:b w:val="false"/>
+          <w:bCs w:val="false"/>
+          <w:color w:val="auto"/>
+          <w:kern w:val="2"/>
+          <w:sz w:val="24"/>
+          <w:szCs w:val="24"/>
+          <w:lang w:val="en-US" w:eastAsia="zh-CN" w:bidi="hi-IN"/>
+        </w:rPr>
+        <w:t xml:space="preserve">: </w:t>
+      </w:r>
+      <w:r>
+        <w:rPr>
+          <w:rFonts w:eastAsia="NSimSun" w:cs="Lucida Sans"/>
+          <w:b w:val="false"/>
+          <w:bCs w:val="false"/>
+          <w:color w:val="auto"/>
+          <w:kern w:val="2"/>
+          <w:sz w:val="24"/>
+          <w:szCs w:val="24"/>
+          <w:lang w:val="en-US" w:eastAsia="zh-CN" w:bidi="hi-IN"/>
+        </w:rPr>
+        <w:t>Battery monitor on Power board is now communicating with the main CPU. Using the “battery” command we can now display current, voltage, temperature and charge:</w:t>
+        <w:br/>
+      </w:r>
+      <w:r>
+        <w:rPr>
+          <w:rFonts w:eastAsia="NSimSun" w:cs="Lucida Sans" w:ascii="Courier New" w:hAnsi="Courier New"/>
+          <w:b w:val="false"/>
+          <w:bCs w:val="false"/>
+          <w:color w:val="auto"/>
+          <w:kern w:val="2"/>
+          <w:sz w:val="21"/>
+          <w:szCs w:val="21"/>
+          <w:lang w:val="en-US" w:eastAsia="zh-CN" w:bidi="hi-IN"/>
+        </w:rPr>
+        <w:t>Batt. voltage: 25.13V, current: 0.23ma, charge: 95.9%, Temp: 27.3degC</w:t>
+        <w:br/>
+      </w:r>
+      <w:r>
+        <w:rPr>
+          <w:rFonts w:eastAsia="NSimSun" w:cs="Lucida Sans"/>
+          <w:b w:val="false"/>
+          <w:bCs w:val="false"/>
+          <w:color w:val="auto"/>
+          <w:kern w:val="2"/>
+          <w:sz w:val="24"/>
+          <w:szCs w:val="24"/>
+          <w:lang w:val="en-US" w:eastAsia="zh-CN" w:bidi="hi-IN"/>
+        </w:rPr>
+        <w:t>Battery registers are being read once per second, then converted to floating point numbers as needed.</w:t>
+      </w:r>
+    </w:p>
+    <w:p>
+      <w:pPr>
+        <w:pStyle w:val="TextBody"/>
+        <w:numPr>
+          <w:ilvl w:val="0"/>
+          <w:numId w:val="3"/>
+        </w:numPr>
+        <w:bidi w:val="0"/>
+        <w:jc w:val="left"/>
+        <w:rPr>
+          <w:rFonts w:ascii="Liberation Serif" w:hAnsi="Liberation Serif" w:eastAsia="NSimSun" w:cs="Lucida Sans"/>
+          <w:b w:val="false"/>
+          <w:b w:val="false"/>
+          <w:bCs w:val="false"/>
+          <w:color w:val="auto"/>
+          <w:kern w:val="2"/>
+          <w:sz w:val="24"/>
+          <w:szCs w:val="24"/>
+          <w:lang w:val="en-US" w:eastAsia="zh-CN" w:bidi="hi-IN"/>
+        </w:rPr>
+      </w:pPr>
+      <w:r>
+        <w:rPr>
+          <w:rFonts w:eastAsia="NSimSun" w:cs="Lucida Sans"/>
+          <w:b w:val="false"/>
+          <w:bCs w:val="false"/>
+          <w:color w:val="auto"/>
+          <w:kern w:val="2"/>
+          <w:sz w:val="24"/>
+          <w:szCs w:val="24"/>
+          <w:lang w:val="en-US" w:eastAsia="zh-CN" w:bidi="hi-IN"/>
+        </w:rPr>
+        <w:t>B</w:t>
+      </w:r>
+      <w:r>
+        <w:rPr>
+          <w:rFonts w:eastAsia="NSimSun" w:cs="Lucida Sans"/>
+          <w:b w:val="false"/>
+          <w:bCs w:val="false"/>
+          <w:color w:val="auto"/>
+          <w:kern w:val="2"/>
+          <w:sz w:val="24"/>
+          <w:szCs w:val="24"/>
+          <w:lang w:val="en-US" w:eastAsia="zh-CN" w:bidi="hi-IN"/>
+        </w:rPr>
+        <w:t>UG FIX: When hitting the “Exit” button on the “Low Battery” alarm screen, return to the “Run” screen.</w:t>
+      </w:r>
+    </w:p>
+    <w:p>
+      <w:pPr>
+        <w:pStyle w:val="Heading2"/>
+        <w:bidi w:val="0"/>
+        <w:jc w:val="left"/>
+        <w:rPr/>
+      </w:pPr>
+      <w:r>
+        <w:rPr/>
+        <w:t>Version 2.</w:t>
+      </w:r>
+      <w:r>
+        <w:rPr>
+          <w:rFonts w:eastAsia="Microsoft YaHei" w:cs="Lucida Sans"/>
+          <w:b/>
+          <w:bCs/>
+          <w:color w:val="auto"/>
+          <w:kern w:val="2"/>
+          <w:sz w:val="32"/>
+          <w:szCs w:val="32"/>
+          <w:lang w:val="en-US" w:eastAsia="zh-CN" w:bidi="hi-IN"/>
+        </w:rPr>
+        <w:t>2.10</w:t>
+      </w:r>
+    </w:p>
+    <w:p>
+      <w:pPr>
+        <w:pStyle w:val="TextBody"/>
+        <w:numPr>
+          <w:ilvl w:val="0"/>
+          <w:numId w:val="3"/>
+        </w:numPr>
+        <w:bidi w:val="0"/>
+        <w:jc w:val="left"/>
+        <w:rPr>
+          <w:rFonts w:ascii="Liberation Serif" w:hAnsi="Liberation Serif" w:eastAsia="NSimSun" w:cs="Lucida Sans"/>
+          <w:b w:val="false"/>
+          <w:b w:val="false"/>
+          <w:bCs w:val="false"/>
+          <w:color w:val="auto"/>
+          <w:kern w:val="2"/>
+          <w:sz w:val="24"/>
+          <w:szCs w:val="24"/>
+          <w:lang w:val="en-US" w:eastAsia="zh-CN" w:bidi="hi-IN"/>
+        </w:rPr>
+      </w:pPr>
+      <w:r>
+        <w:rPr>
+          <w:rFonts w:eastAsia="NSimSun" w:cs="Lucida Sans"/>
+          <w:b w:val="false"/>
+          <w:bCs w:val="false"/>
+          <w:color w:val="auto"/>
+          <w:kern w:val="2"/>
+          <w:sz w:val="24"/>
+          <w:szCs w:val="24"/>
+          <w:lang w:val="en-US" w:eastAsia="zh-CN" w:bidi="hi-IN"/>
+        </w:rPr>
+        <w:t>BUG FIX:  When entering kp, kd, and ki parameters (e.g. kp(1,3.4) for baby pressure PID proportional value), the values are setup for FLASH storage.  If the command "saveAll" is sent before rebooting, the values are stored in FLASH.  The values entered in kp(), kd() and ki() will be used even after reboots or power cycles, as long as the “saveAll” command was entered.</w:t>
+      </w:r>
+    </w:p>
+    <w:p>
+      <w:pPr>
+        <w:pStyle w:val="Heading2"/>
+        <w:bidi w:val="0"/>
+        <w:jc w:val="left"/>
+        <w:rPr/>
+      </w:pPr>
+      <w:r>
+        <w:rPr/>
+        <w:t>Version 2.</w:t>
+      </w:r>
+      <w:r>
+        <w:rPr>
+          <w:rFonts w:eastAsia="Microsoft YaHei" w:cs="Lucida Sans"/>
+          <w:b/>
+          <w:bCs/>
+          <w:color w:val="auto"/>
+          <w:kern w:val="2"/>
+          <w:sz w:val="32"/>
+          <w:szCs w:val="32"/>
+          <w:lang w:val="en-US" w:eastAsia="zh-CN" w:bidi="hi-IN"/>
+        </w:rPr>
+        <w:t>2.9</w:t>
+      </w:r>
+    </w:p>
+    <w:p>
+      <w:pPr>
+        <w:pStyle w:val="TextBody"/>
+        <w:numPr>
+          <w:ilvl w:val="0"/>
+          <w:numId w:val="3"/>
+        </w:numPr>
+        <w:bidi w:val="0"/>
+        <w:jc w:val="left"/>
+        <w:rPr>
+          <w:rFonts w:ascii="Liberation Serif" w:hAnsi="Liberation Serif" w:eastAsia="NSimSun" w:cs="Lucida Sans"/>
+          <w:b w:val="false"/>
+          <w:b w:val="false"/>
+          <w:bCs w:val="false"/>
+          <w:color w:val="auto"/>
+          <w:kern w:val="2"/>
+          <w:sz w:val="24"/>
+          <w:szCs w:val="24"/>
+          <w:lang w:val="en-US" w:eastAsia="zh-CN" w:bidi="hi-IN"/>
+        </w:rPr>
+      </w:pPr>
+      <w:r>
+        <w:rPr>
+          <w:rFonts w:eastAsia="NSimSun" w:cs="Lucida Sans"/>
+          <w:b w:val="false"/>
+          <w:bCs w:val="false"/>
+          <w:color w:val="auto"/>
+          <w:kern w:val="2"/>
+          <w:sz w:val="24"/>
+          <w:szCs w:val="24"/>
+          <w:lang w:val="en-US" w:eastAsia="zh-CN" w:bidi="hi-IN"/>
+        </w:rPr>
+        <w:t>NEW FEATURE:  By enabling the Oxygen Sensor (setting O2_SENSOR to “1” in main.h) the Modbus O2 sensor interface is enabled over the USART_0 port, using pins PA22 and PA23. The O2_SENSOR = 0 by default, so the O2 sensor is normally disabled and the Modbus is not configured by default.</w:t>
+      </w:r>
+    </w:p>
+    <w:p>
+      <w:pPr>
+        <w:pStyle w:val="TextBody"/>
+        <w:numPr>
+          <w:ilvl w:val="0"/>
+          <w:numId w:val="3"/>
+        </w:numPr>
+        <w:bidi w:val="0"/>
+        <w:jc w:val="left"/>
+        <w:rPr>
+          <w:rFonts w:ascii="Liberation Serif" w:hAnsi="Liberation Serif" w:eastAsia="NSimSun" w:cs="Lucida Sans"/>
+          <w:b w:val="false"/>
+          <w:b w:val="false"/>
+          <w:bCs w:val="false"/>
+          <w:color w:val="auto"/>
+          <w:kern w:val="2"/>
+          <w:sz w:val="24"/>
+          <w:szCs w:val="24"/>
+          <w:lang w:val="en-US" w:eastAsia="zh-CN" w:bidi="hi-IN"/>
+        </w:rPr>
+      </w:pPr>
+      <w:r>
+        <w:rPr>
+          <w:rFonts w:eastAsia="NSimSun" w:cs="Lucida Sans"/>
+          <w:b w:val="false"/>
+          <w:bCs w:val="false"/>
+          <w:color w:val="auto"/>
+          <w:kern w:val="2"/>
+          <w:sz w:val="24"/>
+          <w:szCs w:val="24"/>
+          <w:lang w:val="en-US" w:eastAsia="zh-CN" w:bidi="hi-IN"/>
+        </w:rPr>
+        <w:t>NEW FEATURE: When the oxygen sensor is enabled, the FlowWorks Hostapp will display O2 readings on the Pneumatic screen (requires v1.1.10 or above).</w:t>
+      </w:r>
+    </w:p>
+    <w:p>
+      <w:pPr>
+        <w:pStyle w:val="Heading2"/>
+        <w:bidi w:val="0"/>
+        <w:jc w:val="left"/>
+        <w:rPr/>
+      </w:pPr>
+      <w:r>
+        <w:rPr/>
+        <w:t>Version 2.</w:t>
+      </w:r>
+      <w:r>
+        <w:rPr>
+          <w:rFonts w:eastAsia="Microsoft YaHei" w:cs="Lucida Sans"/>
+          <w:b/>
+          <w:bCs/>
+          <w:color w:val="auto"/>
+          <w:kern w:val="2"/>
+          <w:sz w:val="32"/>
+          <w:szCs w:val="32"/>
+          <w:lang w:val="en-US" w:eastAsia="zh-CN" w:bidi="hi-IN"/>
+        </w:rPr>
+        <w:t>2.8</w:t>
+      </w:r>
+    </w:p>
+    <w:p>
+      <w:pPr>
+        <w:pStyle w:val="TextBody"/>
+        <w:numPr>
+          <w:ilvl w:val="0"/>
+          <w:numId w:val="3"/>
+        </w:numPr>
+        <w:bidi w:val="0"/>
+        <w:jc w:val="left"/>
+        <w:rPr>
+          <w:rFonts w:ascii="Liberation Serif" w:hAnsi="Liberation Serif" w:eastAsia="NSimSun" w:cs="Lucida Sans"/>
+          <w:b w:val="false"/>
+          <w:b w:val="false"/>
+          <w:bCs w:val="false"/>
+          <w:color w:val="auto"/>
+          <w:kern w:val="2"/>
+          <w:sz w:val="24"/>
+          <w:szCs w:val="24"/>
+          <w:lang w:val="en-US" w:eastAsia="zh-CN" w:bidi="hi-IN"/>
+        </w:rPr>
+      </w:pPr>
+      <w:r>
+        <w:rPr>
+          <w:rFonts w:eastAsia="NSimSun" w:cs="Lucida Sans"/>
+          <w:b w:val="false"/>
+          <w:bCs w:val="false"/>
+          <w:color w:val="auto"/>
+          <w:kern w:val="2"/>
+          <w:sz w:val="24"/>
+          <w:szCs w:val="24"/>
+          <w:lang w:val="en-US" w:eastAsia="zh-CN" w:bidi="hi-IN"/>
+        </w:rPr>
+        <w:t xml:space="preserve">BUG FIX:  FiO2 calculation is unstable at low flows (low blower settings), so don’t calculate FiO2 until blower above 100.  </w:t>
       </w:r>
     </w:p>
     <w:p>
@@ -1790,12 +2094,12 @@
               <wp:anchor behindDoc="0" distT="0" distB="0" distL="0" distR="0" simplePos="0" locked="0" layoutInCell="0" allowOverlap="1" relativeHeight="7">
                 <wp:simplePos x="0" y="0"/>
                 <wp:positionH relativeFrom="column">
-                  <wp:posOffset>-182245</wp:posOffset>
+                  <wp:posOffset>-180340</wp:posOffset>
                 </wp:positionH>
                 <wp:positionV relativeFrom="paragraph">
-                  <wp:posOffset>-40005</wp:posOffset>
+                  <wp:posOffset>-38100</wp:posOffset>
                 </wp:positionV>
-                <wp:extent cx="1748155" cy="1270"/>
+                <wp:extent cx="1750060" cy="1270"/>
                 <wp:effectExtent l="0" t="0" r="0" b="0"/>
                 <wp:wrapNone/>
                 <wp:docPr id="2" name="Shape1_4"/>
@@ -1806,7 +2110,7 @@
                       <wps:spPr>
                         <a:xfrm>
                           <a:off x="0" y="0"/>
-                          <a:ext cx="1747440" cy="0"/>
+                          <a:ext cx="1749600" cy="0"/>
                         </a:xfrm>
                         <a:prstGeom prst="line">
                           <a:avLst/>
@@ -1832,7 +2136,7 @@
           </mc:Choice>
           <mc:Fallback>
             <w:pict>
-              <v:line id="shape_0" from="-14.35pt,-3.15pt" to="123.2pt,-3.15pt" ID="Shape1_4" stroked="t" style="position:absolute">
+              <v:line id="shape_0" from="-14.2pt,-3pt" to="123.5pt,-3pt" ID="Shape1_4" stroked="t" style="position:absolute">
                 <v:stroke color="#3465a4" joinstyle="round" endcap="flat"/>
                 <v:fill o:detectmouseclick="t" on="false"/>
                 <w10:wrap type="none"/>
@@ -1949,12 +2253,12 @@
               <wp:anchor behindDoc="0" distT="0" distB="0" distL="0" distR="0" simplePos="0" locked="0" layoutInCell="0" allowOverlap="1" relativeHeight="6">
                 <wp:simplePos x="0" y="0"/>
                 <wp:positionH relativeFrom="column">
-                  <wp:posOffset>-182245</wp:posOffset>
+                  <wp:posOffset>-180340</wp:posOffset>
                 </wp:positionH>
                 <wp:positionV relativeFrom="paragraph">
-                  <wp:posOffset>-40005</wp:posOffset>
+                  <wp:posOffset>-38100</wp:posOffset>
                 </wp:positionV>
-                <wp:extent cx="1748155" cy="1270"/>
+                <wp:extent cx="1750060" cy="1270"/>
                 <wp:effectExtent l="0" t="0" r="0" b="0"/>
                 <wp:wrapNone/>
                 <wp:docPr id="3" name="Shape1_3"/>
@@ -1965,7 +2269,7 @@
                       <wps:spPr>
                         <a:xfrm>
                           <a:off x="0" y="0"/>
-                          <a:ext cx="1747440" cy="0"/>
+                          <a:ext cx="1749600" cy="0"/>
                         </a:xfrm>
                         <a:prstGeom prst="line">
                           <a:avLst/>
@@ -1991,7 +2295,7 @@
           </mc:Choice>
           <mc:Fallback>
             <w:pict>
-              <v:line id="shape_0" from="-14.35pt,-3.15pt" to="123.2pt,-3.15pt" ID="Shape1_3" stroked="t" style="position:absolute">
+              <v:line id="shape_0" from="-14.2pt,-3pt" to="123.5pt,-3pt" ID="Shape1_3" stroked="t" style="position:absolute">
                 <v:stroke color="#3465a4" joinstyle="round" endcap="flat"/>
                 <v:fill o:detectmouseclick="t" on="false"/>
                 <w10:wrap type="none"/>
@@ -2079,12 +2383,12 @@
               <wp:anchor behindDoc="0" distT="0" distB="0" distL="0" distR="0" simplePos="0" locked="0" layoutInCell="0" allowOverlap="1" relativeHeight="5">
                 <wp:simplePos x="0" y="0"/>
                 <wp:positionH relativeFrom="column">
-                  <wp:posOffset>-136525</wp:posOffset>
+                  <wp:posOffset>-134620</wp:posOffset>
                 </wp:positionH>
                 <wp:positionV relativeFrom="paragraph">
-                  <wp:posOffset>-53340</wp:posOffset>
+                  <wp:posOffset>-51435</wp:posOffset>
                 </wp:positionV>
-                <wp:extent cx="1748155" cy="1270"/>
+                <wp:extent cx="1750060" cy="1270"/>
                 <wp:effectExtent l="0" t="0" r="0" b="0"/>
                 <wp:wrapNone/>
                 <wp:docPr id="4" name="Shape1_2"/>
@@ -2095,7 +2399,7 @@
                       <wps:spPr>
                         <a:xfrm>
                           <a:off x="0" y="0"/>
-                          <a:ext cx="1747440" cy="0"/>
+                          <a:ext cx="1749600" cy="0"/>
                         </a:xfrm>
                         <a:prstGeom prst="line">
                           <a:avLst/>
@@ -2121,7 +2425,7 @@
           </mc:Choice>
           <mc:Fallback>
             <w:pict>
-              <v:line id="shape_0" from="-10.75pt,-4.2pt" to="126.8pt,-4.2pt" ID="Shape1_2" stroked="t" style="position:absolute">
+              <v:line id="shape_0" from="-10.6pt,-4.05pt" to="127.1pt,-4.05pt" ID="Shape1_2" stroked="t" style="position:absolute">
                 <v:stroke color="#3465a4" joinstyle="round" endcap="flat"/>
                 <v:fill o:detectmouseclick="t" on="false"/>
                 <w10:wrap type="none"/>
@@ -2293,12 +2597,12 @@
               <wp:anchor behindDoc="0" distT="0" distB="0" distL="0" distR="0" simplePos="0" locked="0" layoutInCell="0" allowOverlap="1" relativeHeight="4">
                 <wp:simplePos x="0" y="0"/>
                 <wp:positionH relativeFrom="column">
-                  <wp:posOffset>-136525</wp:posOffset>
+                  <wp:posOffset>-134620</wp:posOffset>
                 </wp:positionH>
                 <wp:positionV relativeFrom="paragraph">
-                  <wp:posOffset>-53340</wp:posOffset>
+                  <wp:posOffset>-51435</wp:posOffset>
                 </wp:positionV>
-                <wp:extent cx="1748155" cy="1270"/>
+                <wp:extent cx="1750060" cy="1270"/>
                 <wp:effectExtent l="0" t="0" r="0" b="0"/>
                 <wp:wrapNone/>
                 <wp:docPr id="5" name="Shape1_1"/>
@@ -2309,7 +2613,7 @@
                       <wps:spPr>
                         <a:xfrm>
                           <a:off x="0" y="0"/>
-                          <a:ext cx="1747440" cy="0"/>
+                          <a:ext cx="1749600" cy="0"/>
                         </a:xfrm>
                         <a:prstGeom prst="line">
                           <a:avLst/>
@@ -2335,7 +2639,7 @@
           </mc:Choice>
           <mc:Fallback>
             <w:pict>
-              <v:line id="shape_0" from="-10.75pt,-4.2pt" to="126.8pt,-4.2pt" ID="Shape1_1" stroked="t" style="position:absolute">
+              <v:line id="shape_0" from="-10.6pt,-4.05pt" to="127.1pt,-4.05pt" ID="Shape1_1" stroked="t" style="position:absolute">
                 <v:stroke color="#3465a4" joinstyle="round" endcap="flat"/>
                 <v:fill o:detectmouseclick="t" on="false"/>
                 <w10:wrap type="none"/>
@@ -2535,12 +2839,12 @@
               <wp:anchor behindDoc="0" distT="0" distB="0" distL="0" distR="0" simplePos="0" locked="0" layoutInCell="0" allowOverlap="1" relativeHeight="3">
                 <wp:simplePos x="0" y="0"/>
                 <wp:positionH relativeFrom="column">
-                  <wp:posOffset>-90805</wp:posOffset>
+                  <wp:posOffset>-88900</wp:posOffset>
                 </wp:positionH>
                 <wp:positionV relativeFrom="paragraph">
-                  <wp:posOffset>-60325</wp:posOffset>
+                  <wp:posOffset>-58420</wp:posOffset>
                 </wp:positionV>
-                <wp:extent cx="1748155" cy="1270"/>
+                <wp:extent cx="1750060" cy="1270"/>
                 <wp:effectExtent l="0" t="0" r="0" b="0"/>
                 <wp:wrapNone/>
                 <wp:docPr id="6" name="Shape1_0"/>
@@ -2551,7 +2855,7 @@
                       <wps:spPr>
                         <a:xfrm>
                           <a:off x="0" y="0"/>
-                          <a:ext cx="1747440" cy="0"/>
+                          <a:ext cx="1749600" cy="0"/>
                         </a:xfrm>
                         <a:prstGeom prst="line">
                           <a:avLst/>
@@ -2577,7 +2881,7 @@
           </mc:Choice>
           <mc:Fallback>
             <w:pict>
-              <v:line id="shape_0" from="-7.15pt,-4.75pt" to="130.4pt,-4.75pt" ID="Shape1_0" stroked="t" style="position:absolute">
+              <v:line id="shape_0" from="-7pt,-4.6pt" to="130.7pt,-4.6pt" ID="Shape1_0" stroked="t" style="position:absolute">
                 <v:stroke color="#3465a4" joinstyle="round" endcap="flat"/>
                 <v:fill o:detectmouseclick="t" on="false"/>
                 <w10:wrap type="none"/>

</xml_diff>